<commit_message>
EVM - lab2 in work
</commit_message>
<xml_diff>
--- a/evm/ИУ6-72_Астахов_ЭВМ_лр2.docx
+++ b/evm/ИУ6-72_Астахов_ЭВМ_лр2.docx
@@ -1777,7 +1777,7 @@
           <w:sz w:val="28"/>
           <w:highlight w:val="none"/>
         </w:rPr>
-        <w:t xml:space="preserve">информация приведена в конце отчета.</w:t>
+        <w:t xml:space="preserve">информация приведена в приложении А.</w:t>
       </w:r>
       <w:r>
         <w:rPr>
@@ -5964,17 +5964,17 @@
         <w:spacing w:line="360" w:lineRule="auto"/>
         <w:shd w:val="nil" w:color="000000"/>
         <w:rPr>
-          <w:b w:val="0"/>
-          <w:sz w:val="28"/>
-          <w:highlight w:val="none"/>
-        </w:rPr>
-      </w:pPr>
-      <w:r>
-        <w:rPr>
           <w:b/>
           <w:sz w:val="28"/>
           <w:highlight w:val="none"/>
         </w:rPr>
+      </w:pPr>
+      <w:r>
+        <w:rPr>
+          <w:b/>
+          <w:sz w:val="28"/>
+          <w:highlight w:val="none"/>
+        </w:rPr>
         <w:t xml:space="preserve">Вывод: </w:t>
       </w:r>
       <w:r>
@@ -6028,6 +6028,2791 @@
         <w:rPr>
           <w:b w:val="0"/>
           <w:sz w:val="28"/>
+          <w:highlight w:val="none"/>
+        </w:rPr>
+      </w:r>
+    </w:p>
+    <w:p>
+      <w:pPr>
+        <w:shd w:val="nil"/>
+        <w:rPr>
+          <w:b w:val="0"/>
+          <w:sz w:val="28"/>
+          <w:highlight w:val="none"/>
+        </w:rPr>
+      </w:pPr>
+      <w:r>
+        <w:rPr>
+          <w:b w:val="0"/>
+          <w:sz w:val="28"/>
+          <w:highlight w:val="none"/>
+        </w:rPr>
+        <w:br w:type="page" w:clear="all"/>
+      </w:r>
+      <w:r>
+        <w:rPr>
+          <w:b w:val="0"/>
+          <w:sz w:val="28"/>
+          <w:highlight w:val="none"/>
+        </w:rPr>
+      </w:r>
+    </w:p>
+    <w:p>
+      <w:pPr>
+        <w:ind w:firstLine="0"/>
+        <w:jc w:val="center"/>
+        <w:spacing w:line="360" w:lineRule="auto"/>
+        <w:shd w:val="nil" w:color="000000"/>
+        <w:rPr>
+          <w:b/>
+          <w:sz w:val="28"/>
+          <w:highlight w:val="none"/>
+        </w:rPr>
+      </w:pPr>
+      <w:r>
+        <w:rPr>
+          <w:b/>
+          <w:sz w:val="28"/>
+          <w:highlight w:val="none"/>
+        </w:rPr>
+        <w:t xml:space="preserve">ПРИЛОЖЕНИЕ А</w:t>
+      </w:r>
+      <w:r>
+        <w:rPr>
+          <w:b/>
+          <w:sz w:val="28"/>
+          <w:highlight w:val="none"/>
+        </w:rPr>
+      </w:r>
+    </w:p>
+    <w:p>
+      <w:pPr>
+        <w:ind w:firstLine="0"/>
+        <w:jc w:val="center"/>
+        <w:spacing w:line="360" w:lineRule="auto"/>
+        <w:shd w:val="nil" w:color="000000"/>
+        <w:rPr>
+          <w:b/>
+          <w:sz w:val="28"/>
+          <w:highlight w:val="none"/>
+        </w:rPr>
+      </w:pPr>
+      <w:r>
+        <w:rPr>
+          <w:b/>
+          <w:sz w:val="28"/>
+          <w:highlight w:val="none"/>
+        </w:rPr>
+        <w:t xml:space="preserve">Информация о процессоре</w:t>
+      </w:r>
+      <w:r>
+        <w:rPr>
+          <w:b/>
+          <w:sz w:val="28"/>
+          <w:highlight w:val="none"/>
+        </w:rPr>
+      </w:r>
+    </w:p>
+    <w:p>
+      <w:pPr>
+        <w:ind w:firstLine="0"/>
+        <w:jc w:val="left"/>
+        <w:spacing w:line="240" w:lineRule="auto"/>
+        <w:shd w:val="nil" w:color="000000"/>
+        <w:rPr>
+          <w:rFonts w:ascii="Andale Mono" w:hAnsi="Andale Mono" w:cs="Andale Mono" w:eastAsia="Andale Mono"/>
+          <w:sz w:val="24"/>
+        </w:rPr>
+      </w:pPr>
+      <w:r>
+        <w:rPr>
+          <w:rFonts w:ascii="Andale Mono" w:hAnsi="Andale Mono" w:cs="Andale Mono" w:eastAsia="Andale Mono"/>
+          <w:b w:val="0"/>
+          <w:sz w:val="24"/>
+          <w:highlight w:val="none"/>
+        </w:rPr>
+        <w:t xml:space="preserve"> eax in    eax      ebx      ecx      edx</w:t>
+      </w:r>
+      <w:r>
+        <w:rPr>
+          <w:rFonts w:ascii="Andale Mono" w:hAnsi="Andale Mono" w:cs="Andale Mono" w:eastAsia="Andale Mono"/>
+          <w:sz w:val="24"/>
+        </w:rPr>
+      </w:r>
+    </w:p>
+    <w:p>
+      <w:pPr>
+        <w:ind w:firstLine="0"/>
+        <w:jc w:val="left"/>
+        <w:spacing w:line="240" w:lineRule="auto"/>
+        <w:shd w:val="nil" w:color="000000"/>
+        <w:rPr>
+          <w:rFonts w:ascii="Andale Mono" w:hAnsi="Andale Mono" w:cs="Andale Mono" w:eastAsia="Andale Mono"/>
+          <w:sz w:val="24"/>
+        </w:rPr>
+      </w:pPr>
+      <w:r>
+        <w:rPr>
+          <w:rFonts w:ascii="Andale Mono" w:hAnsi="Andale Mono" w:cs="Andale Mono" w:eastAsia="Andale Mono"/>
+          <w:b w:val="0"/>
+          <w:sz w:val="24"/>
+          <w:highlight w:val="none"/>
+        </w:rPr>
+        <w:t xml:space="preserve">00000000 0000000d 756e6547 6c65746e 49656e69</w:t>
+      </w:r>
+      <w:r>
+        <w:rPr>
+          <w:rFonts w:ascii="Andale Mono" w:hAnsi="Andale Mono" w:cs="Andale Mono" w:eastAsia="Andale Mono"/>
+          <w:sz w:val="24"/>
+        </w:rPr>
+      </w:r>
+    </w:p>
+    <w:p>
+      <w:pPr>
+        <w:ind w:firstLine="0"/>
+        <w:jc w:val="left"/>
+        <w:spacing w:line="240" w:lineRule="auto"/>
+        <w:shd w:val="nil" w:color="000000"/>
+        <w:rPr>
+          <w:rFonts w:ascii="Andale Mono" w:hAnsi="Andale Mono" w:cs="Andale Mono" w:eastAsia="Andale Mono"/>
+          <w:sz w:val="24"/>
+        </w:rPr>
+      </w:pPr>
+      <w:r>
+        <w:rPr>
+          <w:rFonts w:ascii="Andale Mono" w:hAnsi="Andale Mono" w:cs="Andale Mono" w:eastAsia="Andale Mono"/>
+          <w:b w:val="0"/>
+          <w:sz w:val="24"/>
+          <w:highlight w:val="none"/>
+        </w:rPr>
+        <w:t xml:space="preserve">00000001 0001067a 00020800 0400e3bd bfebfbff</w:t>
+      </w:r>
+      <w:r>
+        <w:rPr>
+          <w:rFonts w:ascii="Andale Mono" w:hAnsi="Andale Mono" w:cs="Andale Mono" w:eastAsia="Andale Mono"/>
+          <w:sz w:val="24"/>
+        </w:rPr>
+      </w:r>
+    </w:p>
+    <w:p>
+      <w:pPr>
+        <w:ind w:firstLine="0"/>
+        <w:jc w:val="left"/>
+        <w:spacing w:line="240" w:lineRule="auto"/>
+        <w:shd w:val="nil" w:color="000000"/>
+        <w:rPr>
+          <w:rFonts w:ascii="Andale Mono" w:hAnsi="Andale Mono" w:cs="Andale Mono" w:eastAsia="Andale Mono"/>
+          <w:sz w:val="24"/>
+        </w:rPr>
+      </w:pPr>
+      <w:r>
+        <w:rPr>
+          <w:rFonts w:ascii="Andale Mono" w:hAnsi="Andale Mono" w:cs="Andale Mono" w:eastAsia="Andale Mono"/>
+          <w:b w:val="0"/>
+          <w:sz w:val="24"/>
+          <w:highlight w:val="none"/>
+        </w:rPr>
+        <w:t xml:space="preserve">00000002 05b0b101 005657f0 00000000 2cb43078</w:t>
+      </w:r>
+      <w:r>
+        <w:rPr>
+          <w:rFonts w:ascii="Andale Mono" w:hAnsi="Andale Mono" w:cs="Andale Mono" w:eastAsia="Andale Mono"/>
+          <w:sz w:val="24"/>
+        </w:rPr>
+      </w:r>
+    </w:p>
+    <w:p>
+      <w:pPr>
+        <w:ind w:firstLine="0"/>
+        <w:jc w:val="left"/>
+        <w:spacing w:line="240" w:lineRule="auto"/>
+        <w:shd w:val="nil" w:color="000000"/>
+        <w:rPr>
+          <w:rFonts w:ascii="Andale Mono" w:hAnsi="Andale Mono" w:cs="Andale Mono" w:eastAsia="Andale Mono"/>
+          <w:sz w:val="24"/>
+        </w:rPr>
+      </w:pPr>
+      <w:r>
+        <w:rPr>
+          <w:rFonts w:ascii="Andale Mono" w:hAnsi="Andale Mono" w:cs="Andale Mono" w:eastAsia="Andale Mono"/>
+          <w:b w:val="0"/>
+          <w:sz w:val="24"/>
+          <w:highlight w:val="none"/>
+        </w:rPr>
+        <w:t xml:space="preserve">00000003 00000000 00000000 00000000 00000000</w:t>
+      </w:r>
+      <w:r>
+        <w:rPr>
+          <w:rFonts w:ascii="Andale Mono" w:hAnsi="Andale Mono" w:cs="Andale Mono" w:eastAsia="Andale Mono"/>
+          <w:sz w:val="24"/>
+        </w:rPr>
+      </w:r>
+    </w:p>
+    <w:p>
+      <w:pPr>
+        <w:ind w:firstLine="0"/>
+        <w:jc w:val="left"/>
+        <w:spacing w:line="240" w:lineRule="auto"/>
+        <w:shd w:val="nil" w:color="000000"/>
+        <w:rPr>
+          <w:rFonts w:ascii="Andale Mono" w:hAnsi="Andale Mono" w:cs="Andale Mono" w:eastAsia="Andale Mono"/>
+          <w:sz w:val="24"/>
+        </w:rPr>
+      </w:pPr>
+      <w:r>
+        <w:rPr>
+          <w:rFonts w:ascii="Andale Mono" w:hAnsi="Andale Mono" w:cs="Andale Mono" w:eastAsia="Andale Mono"/>
+          <w:b w:val="0"/>
+          <w:sz w:val="24"/>
+          <w:highlight w:val="none"/>
+        </w:rPr>
+        <w:t xml:space="preserve">00000004 00000000 00000000 00000000 00000000</w:t>
+      </w:r>
+      <w:r>
+        <w:rPr>
+          <w:rFonts w:ascii="Andale Mono" w:hAnsi="Andale Mono" w:cs="Andale Mono" w:eastAsia="Andale Mono"/>
+          <w:sz w:val="24"/>
+        </w:rPr>
+      </w:r>
+    </w:p>
+    <w:p>
+      <w:pPr>
+        <w:ind w:firstLine="0"/>
+        <w:jc w:val="left"/>
+        <w:spacing w:line="240" w:lineRule="auto"/>
+        <w:shd w:val="nil" w:color="000000"/>
+        <w:rPr>
+          <w:rFonts w:ascii="Andale Mono" w:hAnsi="Andale Mono" w:cs="Andale Mono" w:eastAsia="Andale Mono"/>
+          <w:sz w:val="24"/>
+        </w:rPr>
+      </w:pPr>
+      <w:r>
+        <w:rPr>
+          <w:rFonts w:ascii="Andale Mono" w:hAnsi="Andale Mono" w:cs="Andale Mono" w:eastAsia="Andale Mono"/>
+          <w:b w:val="0"/>
+          <w:sz w:val="24"/>
+          <w:highlight w:val="none"/>
+        </w:rPr>
+        <w:t xml:space="preserve">00000005 00000040 00000040 00000003 00022220</w:t>
+      </w:r>
+      <w:r>
+        <w:rPr>
+          <w:rFonts w:ascii="Andale Mono" w:hAnsi="Andale Mono" w:cs="Andale Mono" w:eastAsia="Andale Mono"/>
+          <w:sz w:val="24"/>
+        </w:rPr>
+      </w:r>
+    </w:p>
+    <w:p>
+      <w:pPr>
+        <w:ind w:firstLine="0"/>
+        <w:jc w:val="left"/>
+        <w:spacing w:line="240" w:lineRule="auto"/>
+        <w:shd w:val="nil" w:color="000000"/>
+        <w:rPr>
+          <w:rFonts w:ascii="Andale Mono" w:hAnsi="Andale Mono" w:cs="Andale Mono" w:eastAsia="Andale Mono"/>
+          <w:sz w:val="24"/>
+        </w:rPr>
+      </w:pPr>
+      <w:r>
+        <w:rPr>
+          <w:rFonts w:ascii="Andale Mono" w:hAnsi="Andale Mono" w:cs="Andale Mono" w:eastAsia="Andale Mono"/>
+          <w:b w:val="0"/>
+          <w:sz w:val="24"/>
+          <w:highlight w:val="none"/>
+        </w:rPr>
+        <w:t xml:space="preserve">00000006 00000001 00000002 00000003 00000000</w:t>
+      </w:r>
+      <w:r>
+        <w:rPr>
+          <w:rFonts w:ascii="Andale Mono" w:hAnsi="Andale Mono" w:cs="Andale Mono" w:eastAsia="Andale Mono"/>
+          <w:sz w:val="24"/>
+        </w:rPr>
+      </w:r>
+    </w:p>
+    <w:p>
+      <w:pPr>
+        <w:ind w:firstLine="0"/>
+        <w:jc w:val="left"/>
+        <w:spacing w:line="240" w:lineRule="auto"/>
+        <w:shd w:val="nil" w:color="000000"/>
+        <w:rPr>
+          <w:rFonts w:ascii="Andale Mono" w:hAnsi="Andale Mono" w:cs="Andale Mono" w:eastAsia="Andale Mono"/>
+          <w:sz w:val="24"/>
+        </w:rPr>
+      </w:pPr>
+      <w:r>
+        <w:rPr>
+          <w:rFonts w:ascii="Andale Mono" w:hAnsi="Andale Mono" w:cs="Andale Mono" w:eastAsia="Andale Mono"/>
+          <w:b w:val="0"/>
+          <w:sz w:val="24"/>
+          <w:highlight w:val="none"/>
+        </w:rPr>
+        <w:t xml:space="preserve">00000007 00000000 00000000 00000000 00000000</w:t>
+      </w:r>
+      <w:r>
+        <w:rPr>
+          <w:rFonts w:ascii="Andale Mono" w:hAnsi="Andale Mono" w:cs="Andale Mono" w:eastAsia="Andale Mono"/>
+          <w:sz w:val="24"/>
+        </w:rPr>
+      </w:r>
+    </w:p>
+    <w:p>
+      <w:pPr>
+        <w:ind w:firstLine="0"/>
+        <w:jc w:val="left"/>
+        <w:spacing w:line="240" w:lineRule="auto"/>
+        <w:shd w:val="nil" w:color="000000"/>
+        <w:rPr>
+          <w:rFonts w:ascii="Andale Mono" w:hAnsi="Andale Mono" w:cs="Andale Mono" w:eastAsia="Andale Mono"/>
+          <w:sz w:val="24"/>
+        </w:rPr>
+      </w:pPr>
+      <w:r>
+        <w:rPr>
+          <w:rFonts w:ascii="Andale Mono" w:hAnsi="Andale Mono" w:cs="Andale Mono" w:eastAsia="Andale Mono"/>
+          <w:b w:val="0"/>
+          <w:sz w:val="24"/>
+          <w:highlight w:val="none"/>
+        </w:rPr>
+        <w:t xml:space="preserve">00000008 00000400 00000000 00000000 00000000</w:t>
+      </w:r>
+      <w:r>
+        <w:rPr>
+          <w:rFonts w:ascii="Andale Mono" w:hAnsi="Andale Mono" w:cs="Andale Mono" w:eastAsia="Andale Mono"/>
+          <w:sz w:val="24"/>
+        </w:rPr>
+      </w:r>
+    </w:p>
+    <w:p>
+      <w:pPr>
+        <w:ind w:firstLine="0"/>
+        <w:jc w:val="left"/>
+        <w:spacing w:line="240" w:lineRule="auto"/>
+        <w:shd w:val="nil" w:color="000000"/>
+        <w:rPr>
+          <w:rFonts w:ascii="Andale Mono" w:hAnsi="Andale Mono" w:cs="Andale Mono" w:eastAsia="Andale Mono"/>
+          <w:sz w:val="24"/>
+        </w:rPr>
+      </w:pPr>
+      <w:r>
+        <w:rPr>
+          <w:rFonts w:ascii="Andale Mono" w:hAnsi="Andale Mono" w:cs="Andale Mono" w:eastAsia="Andale Mono"/>
+          <w:b w:val="0"/>
+          <w:sz w:val="24"/>
+          <w:highlight w:val="none"/>
+        </w:rPr>
+        <w:t xml:space="preserve">00000009 00000000 00000000 00000000 00000000</w:t>
+      </w:r>
+      <w:r>
+        <w:rPr>
+          <w:rFonts w:ascii="Andale Mono" w:hAnsi="Andale Mono" w:cs="Andale Mono" w:eastAsia="Andale Mono"/>
+          <w:sz w:val="24"/>
+        </w:rPr>
+      </w:r>
+    </w:p>
+    <w:p>
+      <w:pPr>
+        <w:ind w:firstLine="0"/>
+        <w:jc w:val="left"/>
+        <w:spacing w:line="240" w:lineRule="auto"/>
+        <w:shd w:val="nil" w:color="000000"/>
+        <w:rPr>
+          <w:rFonts w:ascii="Andale Mono" w:hAnsi="Andale Mono" w:cs="Andale Mono" w:eastAsia="Andale Mono"/>
+          <w:sz w:val="24"/>
+        </w:rPr>
+      </w:pPr>
+      <w:r>
+        <w:rPr>
+          <w:rFonts w:ascii="Andale Mono" w:hAnsi="Andale Mono" w:cs="Andale Mono" w:eastAsia="Andale Mono"/>
+          <w:b w:val="0"/>
+          <w:sz w:val="24"/>
+          <w:highlight w:val="none"/>
+        </w:rPr>
+        <w:t xml:space="preserve">0000000a 07280202 00000000 00000000 00000503</w:t>
+      </w:r>
+      <w:r>
+        <w:rPr>
+          <w:rFonts w:ascii="Andale Mono" w:hAnsi="Andale Mono" w:cs="Andale Mono" w:eastAsia="Andale Mono"/>
+          <w:sz w:val="24"/>
+        </w:rPr>
+      </w:r>
+    </w:p>
+    <w:p>
+      <w:pPr>
+        <w:ind w:firstLine="0"/>
+        <w:jc w:val="left"/>
+        <w:spacing w:line="240" w:lineRule="auto"/>
+        <w:shd w:val="nil" w:color="000000"/>
+        <w:rPr>
+          <w:rFonts w:ascii="Andale Mono" w:hAnsi="Andale Mono" w:cs="Andale Mono" w:eastAsia="Andale Mono"/>
+          <w:sz w:val="24"/>
+        </w:rPr>
+      </w:pPr>
+      <w:r>
+        <w:rPr>
+          <w:rFonts w:ascii="Andale Mono" w:hAnsi="Andale Mono" w:cs="Andale Mono" w:eastAsia="Andale Mono"/>
+          <w:b w:val="0"/>
+          <w:sz w:val="24"/>
+          <w:highlight w:val="none"/>
+        </w:rPr>
+        <w:t xml:space="preserve">0000000b 00000000 00000000 00000000 00000000</w:t>
+      </w:r>
+      <w:r>
+        <w:rPr>
+          <w:rFonts w:ascii="Andale Mono" w:hAnsi="Andale Mono" w:cs="Andale Mono" w:eastAsia="Andale Mono"/>
+          <w:sz w:val="24"/>
+        </w:rPr>
+      </w:r>
+    </w:p>
+    <w:p>
+      <w:pPr>
+        <w:ind w:firstLine="0"/>
+        <w:jc w:val="left"/>
+        <w:spacing w:line="240" w:lineRule="auto"/>
+        <w:shd w:val="nil" w:color="000000"/>
+        <w:rPr>
+          <w:rFonts w:ascii="Andale Mono" w:hAnsi="Andale Mono" w:cs="Andale Mono" w:eastAsia="Andale Mono"/>
+          <w:sz w:val="24"/>
+        </w:rPr>
+      </w:pPr>
+      <w:r>
+        <w:rPr>
+          <w:rFonts w:ascii="Andale Mono" w:hAnsi="Andale Mono" w:cs="Andale Mono" w:eastAsia="Andale Mono"/>
+          <w:b w:val="0"/>
+          <w:sz w:val="24"/>
+          <w:highlight w:val="none"/>
+        </w:rPr>
+        <w:t xml:space="preserve">0000000c 00000000 00000000 00000000 00000000</w:t>
+      </w:r>
+      <w:r>
+        <w:rPr>
+          <w:rFonts w:ascii="Andale Mono" w:hAnsi="Andale Mono" w:cs="Andale Mono" w:eastAsia="Andale Mono"/>
+          <w:sz w:val="24"/>
+        </w:rPr>
+      </w:r>
+    </w:p>
+    <w:p>
+      <w:pPr>
+        <w:ind w:firstLine="0"/>
+        <w:jc w:val="left"/>
+        <w:spacing w:line="240" w:lineRule="auto"/>
+        <w:shd w:val="nil" w:color="000000"/>
+        <w:rPr>
+          <w:rFonts w:ascii="Andale Mono" w:hAnsi="Andale Mono" w:cs="Andale Mono" w:eastAsia="Andale Mono"/>
+          <w:sz w:val="24"/>
+        </w:rPr>
+      </w:pPr>
+      <w:r>
+        <w:rPr>
+          <w:rFonts w:ascii="Andale Mono" w:hAnsi="Andale Mono" w:cs="Andale Mono" w:eastAsia="Andale Mono"/>
+          <w:b w:val="0"/>
+          <w:sz w:val="24"/>
+          <w:highlight w:val="none"/>
+        </w:rPr>
+        <w:t xml:space="preserve">0000000d 00000000 00000000 00000000 00000000</w:t>
+      </w:r>
+      <w:r>
+        <w:rPr>
+          <w:rFonts w:ascii="Andale Mono" w:hAnsi="Andale Mono" w:cs="Andale Mono" w:eastAsia="Andale Mono"/>
+          <w:sz w:val="24"/>
+        </w:rPr>
+      </w:r>
+    </w:p>
+    <w:p>
+      <w:pPr>
+        <w:ind w:firstLine="0"/>
+        <w:jc w:val="left"/>
+        <w:spacing w:line="240" w:lineRule="auto"/>
+        <w:shd w:val="nil" w:color="000000"/>
+        <w:rPr>
+          <w:rFonts w:ascii="Andale Mono" w:hAnsi="Andale Mono" w:cs="Andale Mono" w:eastAsia="Andale Mono"/>
+          <w:sz w:val="24"/>
+        </w:rPr>
+      </w:pPr>
+      <w:r>
+        <w:rPr>
+          <w:rFonts w:ascii="Andale Mono" w:hAnsi="Andale Mono" w:cs="Andale Mono" w:eastAsia="Andale Mono"/>
+          <w:b w:val="0"/>
+          <w:sz w:val="24"/>
+          <w:highlight w:val="none"/>
+        </w:rPr>
+        <w:t xml:space="preserve">80000000 80000008 00000000 00000000 00000000</w:t>
+      </w:r>
+      <w:r>
+        <w:rPr>
+          <w:rFonts w:ascii="Andale Mono" w:hAnsi="Andale Mono" w:cs="Andale Mono" w:eastAsia="Andale Mono"/>
+          <w:sz w:val="24"/>
+        </w:rPr>
+      </w:r>
+    </w:p>
+    <w:p>
+      <w:pPr>
+        <w:ind w:firstLine="0"/>
+        <w:jc w:val="left"/>
+        <w:spacing w:line="240" w:lineRule="auto"/>
+        <w:shd w:val="nil" w:color="000000"/>
+        <w:rPr>
+          <w:rFonts w:ascii="Andale Mono" w:hAnsi="Andale Mono" w:cs="Andale Mono" w:eastAsia="Andale Mono"/>
+          <w:sz w:val="24"/>
+        </w:rPr>
+      </w:pPr>
+      <w:r>
+        <w:rPr>
+          <w:rFonts w:ascii="Andale Mono" w:hAnsi="Andale Mono" w:cs="Andale Mono" w:eastAsia="Andale Mono"/>
+          <w:b w:val="0"/>
+          <w:sz w:val="24"/>
+          <w:highlight w:val="none"/>
+        </w:rPr>
+        <w:t xml:space="preserve">80000001 00000000 00000000 00000001 20000000</w:t>
+      </w:r>
+      <w:r>
+        <w:rPr>
+          <w:rFonts w:ascii="Andale Mono" w:hAnsi="Andale Mono" w:cs="Andale Mono" w:eastAsia="Andale Mono"/>
+          <w:sz w:val="24"/>
+        </w:rPr>
+      </w:r>
+    </w:p>
+    <w:p>
+      <w:pPr>
+        <w:ind w:firstLine="0"/>
+        <w:jc w:val="left"/>
+        <w:spacing w:line="240" w:lineRule="auto"/>
+        <w:shd w:val="nil" w:color="000000"/>
+        <w:rPr>
+          <w:rFonts w:ascii="Andale Mono" w:hAnsi="Andale Mono" w:cs="Andale Mono" w:eastAsia="Andale Mono"/>
+          <w:sz w:val="24"/>
+        </w:rPr>
+      </w:pPr>
+      <w:r>
+        <w:rPr>
+          <w:rFonts w:ascii="Andale Mono" w:hAnsi="Andale Mono" w:cs="Andale Mono" w:eastAsia="Andale Mono"/>
+          <w:b w:val="0"/>
+          <w:sz w:val="24"/>
+          <w:highlight w:val="none"/>
+        </w:rPr>
+        <w:t xml:space="preserve">80000002 65746e49 2952286c 6c654320 6e6f7265</w:t>
+      </w:r>
+      <w:r>
+        <w:rPr>
+          <w:rFonts w:ascii="Andale Mono" w:hAnsi="Andale Mono" w:cs="Andale Mono" w:eastAsia="Andale Mono"/>
+          <w:sz w:val="24"/>
+        </w:rPr>
+      </w:r>
+    </w:p>
+    <w:p>
+      <w:pPr>
+        <w:ind w:firstLine="0"/>
+        <w:jc w:val="left"/>
+        <w:spacing w:line="240" w:lineRule="auto"/>
+        <w:shd w:val="nil" w:color="000000"/>
+        <w:rPr>
+          <w:rFonts w:ascii="Andale Mono" w:hAnsi="Andale Mono" w:cs="Andale Mono" w:eastAsia="Andale Mono"/>
+          <w:sz w:val="24"/>
+        </w:rPr>
+      </w:pPr>
+      <w:r>
+        <w:rPr>
+          <w:rFonts w:ascii="Andale Mono" w:hAnsi="Andale Mono" w:cs="Andale Mono" w:eastAsia="Andale Mono"/>
+          <w:b w:val="0"/>
+          <w:sz w:val="24"/>
+          <w:highlight w:val="none"/>
+        </w:rPr>
+        <w:t xml:space="preserve">80000003 20295228 20555043 20202020 45202020</w:t>
+      </w:r>
+      <w:r>
+        <w:rPr>
+          <w:rFonts w:ascii="Andale Mono" w:hAnsi="Andale Mono" w:cs="Andale Mono" w:eastAsia="Andale Mono"/>
+          <w:sz w:val="24"/>
+        </w:rPr>
+      </w:r>
+    </w:p>
+    <w:p>
+      <w:pPr>
+        <w:ind w:firstLine="0"/>
+        <w:jc w:val="left"/>
+        <w:spacing w:line="240" w:lineRule="auto"/>
+        <w:shd w:val="nil" w:color="000000"/>
+        <w:rPr>
+          <w:rFonts w:ascii="Andale Mono" w:hAnsi="Andale Mono" w:cs="Andale Mono" w:eastAsia="Andale Mono"/>
+          <w:sz w:val="24"/>
+        </w:rPr>
+      </w:pPr>
+      <w:r>
+        <w:rPr>
+          <w:rFonts w:ascii="Andale Mono" w:hAnsi="Andale Mono" w:cs="Andale Mono" w:eastAsia="Andale Mono"/>
+          <w:b w:val="0"/>
+          <w:sz w:val="24"/>
+          <w:highlight w:val="none"/>
+        </w:rPr>
+        <w:t xml:space="preserve">80000004 30303333 20402020 30352e32 007a4847</w:t>
+      </w:r>
+      <w:r>
+        <w:rPr>
+          <w:rFonts w:ascii="Andale Mono" w:hAnsi="Andale Mono" w:cs="Andale Mono" w:eastAsia="Andale Mono"/>
+          <w:sz w:val="24"/>
+        </w:rPr>
+      </w:r>
+    </w:p>
+    <w:p>
+      <w:pPr>
+        <w:ind w:firstLine="0"/>
+        <w:jc w:val="left"/>
+        <w:spacing w:line="240" w:lineRule="auto"/>
+        <w:shd w:val="nil" w:color="000000"/>
+        <w:rPr>
+          <w:rFonts w:ascii="Andale Mono" w:hAnsi="Andale Mono" w:cs="Andale Mono" w:eastAsia="Andale Mono"/>
+          <w:sz w:val="24"/>
+        </w:rPr>
+      </w:pPr>
+      <w:r>
+        <w:rPr>
+          <w:rFonts w:ascii="Andale Mono" w:hAnsi="Andale Mono" w:cs="Andale Mono" w:eastAsia="Andale Mono"/>
+          <w:b w:val="0"/>
+          <w:sz w:val="24"/>
+          <w:highlight w:val="none"/>
+        </w:rPr>
+        <w:t xml:space="preserve">80000005 00000000 00000000 00000000 00000000</w:t>
+      </w:r>
+      <w:r>
+        <w:rPr>
+          <w:rFonts w:ascii="Andale Mono" w:hAnsi="Andale Mono" w:cs="Andale Mono" w:eastAsia="Andale Mono"/>
+          <w:sz w:val="24"/>
+        </w:rPr>
+      </w:r>
+    </w:p>
+    <w:p>
+      <w:pPr>
+        <w:ind w:firstLine="0"/>
+        <w:jc w:val="left"/>
+        <w:spacing w:line="240" w:lineRule="auto"/>
+        <w:shd w:val="nil" w:color="000000"/>
+        <w:rPr>
+          <w:rFonts w:ascii="Andale Mono" w:hAnsi="Andale Mono" w:cs="Andale Mono" w:eastAsia="Andale Mono"/>
+          <w:sz w:val="24"/>
+        </w:rPr>
+      </w:pPr>
+      <w:r>
+        <w:rPr>
+          <w:rFonts w:ascii="Andale Mono" w:hAnsi="Andale Mono" w:cs="Andale Mono" w:eastAsia="Andale Mono"/>
+          <w:b w:val="0"/>
+          <w:sz w:val="24"/>
+          <w:highlight w:val="none"/>
+        </w:rPr>
+        <w:t xml:space="preserve">80000006 00000000 00000000 04004040 00000000</w:t>
+      </w:r>
+      <w:r>
+        <w:rPr>
+          <w:rFonts w:ascii="Andale Mono" w:hAnsi="Andale Mono" w:cs="Andale Mono" w:eastAsia="Andale Mono"/>
+          <w:sz w:val="24"/>
+        </w:rPr>
+      </w:r>
+    </w:p>
+    <w:p>
+      <w:pPr>
+        <w:ind w:firstLine="0"/>
+        <w:jc w:val="left"/>
+        <w:spacing w:line="240" w:lineRule="auto"/>
+        <w:shd w:val="nil" w:color="000000"/>
+        <w:rPr>
+          <w:rFonts w:ascii="Andale Mono" w:hAnsi="Andale Mono" w:cs="Andale Mono" w:eastAsia="Andale Mono"/>
+          <w:sz w:val="24"/>
+        </w:rPr>
+      </w:pPr>
+      <w:r>
+        <w:rPr>
+          <w:rFonts w:ascii="Andale Mono" w:hAnsi="Andale Mono" w:cs="Andale Mono" w:eastAsia="Andale Mono"/>
+          <w:b w:val="0"/>
+          <w:sz w:val="24"/>
+          <w:highlight w:val="none"/>
+        </w:rPr>
+        <w:t xml:space="preserve">80000007 00000000 00000000 00000000 00000000</w:t>
+      </w:r>
+      <w:r>
+        <w:rPr>
+          <w:rFonts w:ascii="Andale Mono" w:hAnsi="Andale Mono" w:cs="Andale Mono" w:eastAsia="Andale Mono"/>
+          <w:sz w:val="24"/>
+        </w:rPr>
+      </w:r>
+    </w:p>
+    <w:p>
+      <w:pPr>
+        <w:ind w:firstLine="0"/>
+        <w:jc w:val="left"/>
+        <w:spacing w:line="240" w:lineRule="auto"/>
+        <w:shd w:val="nil" w:color="000000"/>
+        <w:rPr>
+          <w:rFonts w:ascii="Andale Mono" w:hAnsi="Andale Mono" w:cs="Andale Mono" w:eastAsia="Andale Mono"/>
+          <w:sz w:val="24"/>
+        </w:rPr>
+      </w:pPr>
+      <w:r>
+        <w:rPr>
+          <w:rFonts w:ascii="Andale Mono" w:hAnsi="Andale Mono" w:cs="Andale Mono" w:eastAsia="Andale Mono"/>
+          <w:b w:val="0"/>
+          <w:sz w:val="24"/>
+          <w:highlight w:val="none"/>
+        </w:rPr>
+        <w:t xml:space="preserve">80000008 00003024 00000000 00000000 00000000</w:t>
+      </w:r>
+      <w:r>
+        <w:rPr>
+          <w:rFonts w:ascii="Andale Mono" w:hAnsi="Andale Mono" w:cs="Andale Mono" w:eastAsia="Andale Mono"/>
+          <w:sz w:val="24"/>
+        </w:rPr>
+      </w:r>
+    </w:p>
+    <w:p>
+      <w:pPr>
+        <w:ind w:firstLine="0"/>
+        <w:jc w:val="left"/>
+        <w:spacing w:line="240" w:lineRule="auto"/>
+        <w:shd w:val="nil" w:color="000000"/>
+        <w:rPr>
+          <w:rFonts w:ascii="Andale Mono" w:hAnsi="Andale Mono" w:cs="Andale Mono" w:eastAsia="Andale Mono"/>
+          <w:sz w:val="24"/>
+        </w:rPr>
+      </w:pPr>
+      <w:r>
+        <w:rPr>
+          <w:rFonts w:ascii="Andale Mono" w:hAnsi="Andale Mono" w:cs="Andale Mono" w:eastAsia="Andale Mono"/>
+          <w:b w:val="0"/>
+          <w:sz w:val="24"/>
+          <w:highlight w:val="none"/>
+        </w:rPr>
+      </w:r>
+      <w:r>
+        <w:rPr>
+          <w:rFonts w:ascii="Andale Mono" w:hAnsi="Andale Mono" w:cs="Andale Mono" w:eastAsia="Andale Mono"/>
+          <w:sz w:val="24"/>
+        </w:rPr>
+      </w:r>
+    </w:p>
+    <w:p>
+      <w:pPr>
+        <w:ind w:firstLine="0"/>
+        <w:jc w:val="left"/>
+        <w:spacing w:line="240" w:lineRule="auto"/>
+        <w:shd w:val="nil" w:color="000000"/>
+        <w:rPr>
+          <w:rFonts w:ascii="Andale Mono" w:hAnsi="Andale Mono" w:cs="Andale Mono" w:eastAsia="Andale Mono"/>
+          <w:sz w:val="24"/>
+        </w:rPr>
+      </w:pPr>
+      <w:r>
+        <w:rPr>
+          <w:rFonts w:ascii="Andale Mono" w:hAnsi="Andale Mono" w:cs="Andale Mono" w:eastAsia="Andale Mono"/>
+          <w:b w:val="0"/>
+          <w:sz w:val="24"/>
+          <w:highlight w:val="none"/>
+        </w:rPr>
+        <w:t xml:space="preserve">Undocument layers</w:t>
+      </w:r>
+      <w:r>
+        <w:rPr>
+          <w:rFonts w:ascii="Andale Mono" w:hAnsi="Andale Mono" w:cs="Andale Mono" w:eastAsia="Andale Mono"/>
+          <w:sz w:val="24"/>
+        </w:rPr>
+      </w:r>
+    </w:p>
+    <w:p>
+      <w:pPr>
+        <w:ind w:firstLine="0"/>
+        <w:jc w:val="left"/>
+        <w:spacing w:line="240" w:lineRule="auto"/>
+        <w:shd w:val="nil" w:color="000000"/>
+        <w:rPr>
+          <w:rFonts w:ascii="Andale Mono" w:hAnsi="Andale Mono" w:cs="Andale Mono" w:eastAsia="Andale Mono"/>
+          <w:sz w:val="24"/>
+        </w:rPr>
+      </w:pPr>
+      <w:r>
+        <w:rPr>
+          <w:rFonts w:ascii="Andale Mono" w:hAnsi="Andale Mono" w:cs="Andale Mono" w:eastAsia="Andale Mono"/>
+          <w:b w:val="0"/>
+          <w:sz w:val="24"/>
+          <w:highlight w:val="none"/>
+        </w:rPr>
+        <w:t xml:space="preserve">80860000 00000000 00000000 00000000 00000000</w:t>
+      </w:r>
+      <w:r>
+        <w:rPr>
+          <w:rFonts w:ascii="Andale Mono" w:hAnsi="Andale Mono" w:cs="Andale Mono" w:eastAsia="Andale Mono"/>
+          <w:sz w:val="24"/>
+        </w:rPr>
+      </w:r>
+    </w:p>
+    <w:p>
+      <w:pPr>
+        <w:ind w:firstLine="0"/>
+        <w:jc w:val="left"/>
+        <w:spacing w:line="240" w:lineRule="auto"/>
+        <w:shd w:val="nil" w:color="000000"/>
+        <w:rPr>
+          <w:rFonts w:ascii="Andale Mono" w:hAnsi="Andale Mono" w:cs="Andale Mono" w:eastAsia="Andale Mono"/>
+          <w:sz w:val="24"/>
+        </w:rPr>
+      </w:pPr>
+      <w:r>
+        <w:rPr>
+          <w:rFonts w:ascii="Andale Mono" w:hAnsi="Andale Mono" w:cs="Andale Mono" w:eastAsia="Andale Mono"/>
+          <w:b w:val="0"/>
+          <w:sz w:val="24"/>
+          <w:highlight w:val="none"/>
+        </w:rPr>
+        <w:t xml:space="preserve">80860001 00000000 00000000 00000000 00000000</w:t>
+      </w:r>
+      <w:r>
+        <w:rPr>
+          <w:rFonts w:ascii="Andale Mono" w:hAnsi="Andale Mono" w:cs="Andale Mono" w:eastAsia="Andale Mono"/>
+          <w:sz w:val="24"/>
+        </w:rPr>
+      </w:r>
+    </w:p>
+    <w:p>
+      <w:pPr>
+        <w:ind w:firstLine="0"/>
+        <w:jc w:val="left"/>
+        <w:spacing w:line="240" w:lineRule="auto"/>
+        <w:shd w:val="nil" w:color="000000"/>
+        <w:rPr>
+          <w:rFonts w:ascii="Andale Mono" w:hAnsi="Andale Mono" w:cs="Andale Mono" w:eastAsia="Andale Mono"/>
+          <w:sz w:val="24"/>
+        </w:rPr>
+      </w:pPr>
+      <w:r>
+        <w:rPr>
+          <w:rFonts w:ascii="Andale Mono" w:hAnsi="Andale Mono" w:cs="Andale Mono" w:eastAsia="Andale Mono"/>
+          <w:b w:val="0"/>
+          <w:sz w:val="24"/>
+          <w:highlight w:val="none"/>
+        </w:rPr>
+        <w:t xml:space="preserve">80860002 00000000 00000000 00000000 00000000</w:t>
+      </w:r>
+      <w:r>
+        <w:rPr>
+          <w:rFonts w:ascii="Andale Mono" w:hAnsi="Andale Mono" w:cs="Andale Mono" w:eastAsia="Andale Mono"/>
+          <w:sz w:val="24"/>
+        </w:rPr>
+      </w:r>
+    </w:p>
+    <w:p>
+      <w:pPr>
+        <w:ind w:firstLine="0"/>
+        <w:jc w:val="left"/>
+        <w:spacing w:line="240" w:lineRule="auto"/>
+        <w:shd w:val="nil" w:color="000000"/>
+        <w:rPr>
+          <w:rFonts w:ascii="Andale Mono" w:hAnsi="Andale Mono" w:cs="Andale Mono" w:eastAsia="Andale Mono"/>
+          <w:sz w:val="24"/>
+        </w:rPr>
+      </w:pPr>
+      <w:r>
+        <w:rPr>
+          <w:rFonts w:ascii="Andale Mono" w:hAnsi="Andale Mono" w:cs="Andale Mono" w:eastAsia="Andale Mono"/>
+          <w:b w:val="0"/>
+          <w:sz w:val="24"/>
+          <w:highlight w:val="none"/>
+        </w:rPr>
+        <w:t xml:space="preserve">80860003 00000000 00000000 00000000 00000000</w:t>
+      </w:r>
+      <w:r>
+        <w:rPr>
+          <w:rFonts w:ascii="Andale Mono" w:hAnsi="Andale Mono" w:cs="Andale Mono" w:eastAsia="Andale Mono"/>
+          <w:sz w:val="24"/>
+        </w:rPr>
+      </w:r>
+    </w:p>
+    <w:p>
+      <w:pPr>
+        <w:ind w:firstLine="0"/>
+        <w:jc w:val="left"/>
+        <w:spacing w:line="240" w:lineRule="auto"/>
+        <w:shd w:val="nil" w:color="000000"/>
+        <w:rPr>
+          <w:rFonts w:ascii="Andale Mono" w:hAnsi="Andale Mono" w:cs="Andale Mono" w:eastAsia="Andale Mono"/>
+          <w:sz w:val="24"/>
+        </w:rPr>
+      </w:pPr>
+      <w:r>
+        <w:rPr>
+          <w:rFonts w:ascii="Andale Mono" w:hAnsi="Andale Mono" w:cs="Andale Mono" w:eastAsia="Andale Mono"/>
+          <w:b w:val="0"/>
+          <w:sz w:val="24"/>
+          <w:highlight w:val="none"/>
+        </w:rPr>
+        <w:t xml:space="preserve">80860004 00000000 00000000 00000000 00000000</w:t>
+      </w:r>
+      <w:r>
+        <w:rPr>
+          <w:rFonts w:ascii="Andale Mono" w:hAnsi="Andale Mono" w:cs="Andale Mono" w:eastAsia="Andale Mono"/>
+          <w:sz w:val="24"/>
+        </w:rPr>
+      </w:r>
+    </w:p>
+    <w:p>
+      <w:pPr>
+        <w:ind w:firstLine="0"/>
+        <w:jc w:val="left"/>
+        <w:spacing w:line="240" w:lineRule="auto"/>
+        <w:shd w:val="nil" w:color="000000"/>
+        <w:rPr>
+          <w:rFonts w:ascii="Andale Mono" w:hAnsi="Andale Mono" w:cs="Andale Mono" w:eastAsia="Andale Mono"/>
+          <w:sz w:val="24"/>
+        </w:rPr>
+      </w:pPr>
+      <w:r>
+        <w:rPr>
+          <w:rFonts w:ascii="Andale Mono" w:hAnsi="Andale Mono" w:cs="Andale Mono" w:eastAsia="Andale Mono"/>
+          <w:b w:val="0"/>
+          <w:sz w:val="24"/>
+          <w:highlight w:val="none"/>
+        </w:rPr>
+        <w:t xml:space="preserve">80860005 00000000 00000000 00000000 00000000</w:t>
+      </w:r>
+      <w:r>
+        <w:rPr>
+          <w:rFonts w:ascii="Andale Mono" w:hAnsi="Andale Mono" w:cs="Andale Mono" w:eastAsia="Andale Mono"/>
+          <w:sz w:val="24"/>
+        </w:rPr>
+      </w:r>
+    </w:p>
+    <w:p>
+      <w:pPr>
+        <w:ind w:firstLine="0"/>
+        <w:jc w:val="left"/>
+        <w:spacing w:line="240" w:lineRule="auto"/>
+        <w:shd w:val="nil" w:color="000000"/>
+        <w:rPr>
+          <w:rFonts w:ascii="Andale Mono" w:hAnsi="Andale Mono" w:cs="Andale Mono" w:eastAsia="Andale Mono"/>
+          <w:sz w:val="24"/>
+        </w:rPr>
+      </w:pPr>
+      <w:r>
+        <w:rPr>
+          <w:rFonts w:ascii="Andale Mono" w:hAnsi="Andale Mono" w:cs="Andale Mono" w:eastAsia="Andale Mono"/>
+          <w:b w:val="0"/>
+          <w:sz w:val="24"/>
+          <w:highlight w:val="none"/>
+        </w:rPr>
+        <w:t xml:space="preserve">80860006 00000000 00000000 00000000 00000000</w:t>
+      </w:r>
+      <w:r>
+        <w:rPr>
+          <w:rFonts w:ascii="Andale Mono" w:hAnsi="Andale Mono" w:cs="Andale Mono" w:eastAsia="Andale Mono"/>
+          <w:sz w:val="24"/>
+        </w:rPr>
+      </w:r>
+    </w:p>
+    <w:p>
+      <w:pPr>
+        <w:ind w:firstLine="0"/>
+        <w:jc w:val="left"/>
+        <w:spacing w:line="240" w:lineRule="auto"/>
+        <w:shd w:val="nil" w:color="000000"/>
+        <w:rPr>
+          <w:rFonts w:ascii="Andale Mono" w:hAnsi="Andale Mono" w:cs="Andale Mono" w:eastAsia="Andale Mono"/>
+          <w:sz w:val="24"/>
+        </w:rPr>
+      </w:pPr>
+      <w:r>
+        <w:rPr>
+          <w:rFonts w:ascii="Andale Mono" w:hAnsi="Andale Mono" w:cs="Andale Mono" w:eastAsia="Andale Mono"/>
+          <w:b w:val="0"/>
+          <w:sz w:val="24"/>
+          <w:highlight w:val="none"/>
+        </w:rPr>
+        <w:t xml:space="preserve">80860007 00000000 00000000 00000000 00000000</w:t>
+      </w:r>
+      <w:r>
+        <w:rPr>
+          <w:rFonts w:ascii="Andale Mono" w:hAnsi="Andale Mono" w:cs="Andale Mono" w:eastAsia="Andale Mono"/>
+          <w:sz w:val="24"/>
+        </w:rPr>
+      </w:r>
+    </w:p>
+    <w:p>
+      <w:pPr>
+        <w:ind w:firstLine="0"/>
+        <w:jc w:val="left"/>
+        <w:spacing w:line="240" w:lineRule="auto"/>
+        <w:shd w:val="nil" w:color="000000"/>
+        <w:rPr>
+          <w:rFonts w:ascii="Andale Mono" w:hAnsi="Andale Mono" w:cs="Andale Mono" w:eastAsia="Andale Mono"/>
+          <w:sz w:val="24"/>
+        </w:rPr>
+      </w:pPr>
+      <w:r>
+        <w:rPr>
+          <w:rFonts w:ascii="Andale Mono" w:hAnsi="Andale Mono" w:cs="Andale Mono" w:eastAsia="Andale Mono"/>
+          <w:b w:val="0"/>
+          <w:sz w:val="24"/>
+          <w:highlight w:val="none"/>
+        </w:rPr>
+        <w:t xml:space="preserve">c0000000 00000000 00000000 00000000 00000000</w:t>
+      </w:r>
+      <w:r>
+        <w:rPr>
+          <w:rFonts w:ascii="Andale Mono" w:hAnsi="Andale Mono" w:cs="Andale Mono" w:eastAsia="Andale Mono"/>
+          <w:sz w:val="24"/>
+        </w:rPr>
+      </w:r>
+    </w:p>
+    <w:p>
+      <w:pPr>
+        <w:ind w:firstLine="0"/>
+        <w:jc w:val="left"/>
+        <w:spacing w:line="240" w:lineRule="auto"/>
+        <w:shd w:val="nil" w:color="000000"/>
+        <w:rPr>
+          <w:rFonts w:ascii="Andale Mono" w:hAnsi="Andale Mono" w:cs="Andale Mono" w:eastAsia="Andale Mono"/>
+          <w:sz w:val="24"/>
+        </w:rPr>
+      </w:pPr>
+      <w:r>
+        <w:rPr>
+          <w:rFonts w:ascii="Andale Mono" w:hAnsi="Andale Mono" w:cs="Andale Mono" w:eastAsia="Andale Mono"/>
+          <w:b w:val="0"/>
+          <w:sz w:val="24"/>
+          <w:highlight w:val="none"/>
+        </w:rPr>
+        <w:t xml:space="preserve">c0000001 00000000 00000000 00000000 00000000</w:t>
+      </w:r>
+      <w:r>
+        <w:rPr>
+          <w:rFonts w:ascii="Andale Mono" w:hAnsi="Andale Mono" w:cs="Andale Mono" w:eastAsia="Andale Mono"/>
+          <w:sz w:val="24"/>
+        </w:rPr>
+      </w:r>
+    </w:p>
+    <w:p>
+      <w:pPr>
+        <w:ind w:firstLine="0"/>
+        <w:jc w:val="left"/>
+        <w:spacing w:line="240" w:lineRule="auto"/>
+        <w:shd w:val="nil" w:color="000000"/>
+        <w:rPr>
+          <w:rFonts w:ascii="Andale Mono" w:hAnsi="Andale Mono" w:cs="Andale Mono" w:eastAsia="Andale Mono"/>
+          <w:sz w:val="24"/>
+        </w:rPr>
+      </w:pPr>
+      <w:r>
+        <w:rPr>
+          <w:rFonts w:ascii="Andale Mono" w:hAnsi="Andale Mono" w:cs="Andale Mono" w:eastAsia="Andale Mono"/>
+          <w:b w:val="0"/>
+          <w:sz w:val="24"/>
+          <w:highlight w:val="none"/>
+        </w:rPr>
+        <w:t xml:space="preserve">8ffffffe 00000000 00000000 00000000 00000000</w:t>
+      </w:r>
+      <w:r>
+        <w:rPr>
+          <w:rFonts w:ascii="Andale Mono" w:hAnsi="Andale Mono" w:cs="Andale Mono" w:eastAsia="Andale Mono"/>
+          <w:sz w:val="24"/>
+        </w:rPr>
+      </w:r>
+    </w:p>
+    <w:p>
+      <w:pPr>
+        <w:ind w:firstLine="0"/>
+        <w:jc w:val="left"/>
+        <w:spacing w:line="240" w:lineRule="auto"/>
+        <w:shd w:val="nil" w:color="000000"/>
+        <w:rPr>
+          <w:rFonts w:ascii="Andale Mono" w:hAnsi="Andale Mono" w:cs="Andale Mono" w:eastAsia="Andale Mono"/>
+          <w:sz w:val="24"/>
+        </w:rPr>
+      </w:pPr>
+      <w:r>
+        <w:rPr>
+          <w:rFonts w:ascii="Andale Mono" w:hAnsi="Andale Mono" w:cs="Andale Mono" w:eastAsia="Andale Mono"/>
+          <w:b w:val="0"/>
+          <w:sz w:val="24"/>
+          <w:highlight w:val="none"/>
+        </w:rPr>
+        <w:t xml:space="preserve">8fffffff 00000000 00000000 00000000 00000000</w:t>
+      </w:r>
+      <w:r>
+        <w:rPr>
+          <w:rFonts w:ascii="Andale Mono" w:hAnsi="Andale Mono" w:cs="Andale Mono" w:eastAsia="Andale Mono"/>
+          <w:sz w:val="24"/>
+        </w:rPr>
+      </w:r>
+    </w:p>
+    <w:p>
+      <w:pPr>
+        <w:ind w:firstLine="0"/>
+        <w:jc w:val="left"/>
+        <w:spacing w:line="240" w:lineRule="auto"/>
+        <w:shd w:val="nil" w:color="000000"/>
+        <w:rPr>
+          <w:rFonts w:ascii="Andale Mono" w:hAnsi="Andale Mono" w:cs="Andale Mono" w:eastAsia="Andale Mono"/>
+          <w:sz w:val="24"/>
+        </w:rPr>
+      </w:pPr>
+      <w:r>
+        <w:rPr>
+          <w:rFonts w:ascii="Andale Mono" w:hAnsi="Andale Mono" w:cs="Andale Mono" w:eastAsia="Andale Mono"/>
+          <w:b w:val="0"/>
+          <w:sz w:val="24"/>
+          <w:highlight w:val="none"/>
+        </w:rPr>
+      </w:r>
+      <w:r>
+        <w:rPr>
+          <w:rFonts w:ascii="Andale Mono" w:hAnsi="Andale Mono" w:cs="Andale Mono" w:eastAsia="Andale Mono"/>
+          <w:sz w:val="24"/>
+        </w:rPr>
+      </w:r>
+    </w:p>
+    <w:p>
+      <w:pPr>
+        <w:ind w:firstLine="0"/>
+        <w:jc w:val="left"/>
+        <w:spacing w:line="240" w:lineRule="auto"/>
+        <w:shd w:val="nil" w:color="000000"/>
+        <w:rPr>
+          <w:rFonts w:ascii="Andale Mono" w:hAnsi="Andale Mono" w:cs="Andale Mono" w:eastAsia="Andale Mono"/>
+          <w:sz w:val="24"/>
+        </w:rPr>
+      </w:pPr>
+      <w:r>
+        <w:rPr>
+          <w:rFonts w:ascii="Andale Mono" w:hAnsi="Andale Mono" w:cs="Andale Mono" w:eastAsia="Andale Mono"/>
+          <w:b w:val="0"/>
+          <w:sz w:val="24"/>
+          <w:highlight w:val="none"/>
+        </w:rPr>
+        <w:t xml:space="preserve">________________________________________________</w:t>
+      </w:r>
+      <w:r>
+        <w:rPr>
+          <w:rFonts w:ascii="Andale Mono" w:hAnsi="Andale Mono" w:cs="Andale Mono" w:eastAsia="Andale Mono"/>
+          <w:sz w:val="24"/>
+        </w:rPr>
+      </w:r>
+    </w:p>
+    <w:p>
+      <w:pPr>
+        <w:ind w:firstLine="0"/>
+        <w:jc w:val="left"/>
+        <w:spacing w:line="240" w:lineRule="auto"/>
+        <w:shd w:val="nil" w:color="000000"/>
+        <w:rPr>
+          <w:rFonts w:ascii="Andale Mono" w:hAnsi="Andale Mono" w:cs="Andale Mono" w:eastAsia="Andale Mono"/>
+          <w:sz w:val="24"/>
+        </w:rPr>
+      </w:pPr>
+      <w:r>
+        <w:rPr>
+          <w:rFonts w:ascii="Andale Mono" w:hAnsi="Andale Mono" w:cs="Andale Mono" w:eastAsia="Andale Mono"/>
+          <w:b w:val="0"/>
+          <w:sz w:val="24"/>
+          <w:highlight w:val="none"/>
+        </w:rPr>
+        <w:t xml:space="preserve">Vendor ID: "GenuineIntel"; CPUID level 13</w:t>
+      </w:r>
+      <w:r>
+        <w:rPr>
+          <w:rFonts w:ascii="Andale Mono" w:hAnsi="Andale Mono" w:cs="Andale Mono" w:eastAsia="Andale Mono"/>
+          <w:sz w:val="24"/>
+        </w:rPr>
+      </w:r>
+    </w:p>
+    <w:p>
+      <w:pPr>
+        <w:ind w:firstLine="0"/>
+        <w:jc w:val="left"/>
+        <w:spacing w:line="240" w:lineRule="auto"/>
+        <w:shd w:val="nil" w:color="000000"/>
+        <w:rPr>
+          <w:rFonts w:ascii="Andale Mono" w:hAnsi="Andale Mono" w:cs="Andale Mono" w:eastAsia="Andale Mono"/>
+          <w:sz w:val="24"/>
+        </w:rPr>
+      </w:pPr>
+      <w:r>
+        <w:rPr>
+          <w:rFonts w:ascii="Andale Mono" w:hAnsi="Andale Mono" w:cs="Andale Mono" w:eastAsia="Andale Mono"/>
+          <w:b w:val="0"/>
+          <w:sz w:val="24"/>
+          <w:highlight w:val="none"/>
+        </w:rPr>
+      </w:r>
+      <w:r>
+        <w:rPr>
+          <w:rFonts w:ascii="Andale Mono" w:hAnsi="Andale Mono" w:cs="Andale Mono" w:eastAsia="Andale Mono"/>
+          <w:sz w:val="24"/>
+        </w:rPr>
+      </w:r>
+    </w:p>
+    <w:p>
+      <w:pPr>
+        <w:ind w:firstLine="0"/>
+        <w:jc w:val="left"/>
+        <w:spacing w:line="240" w:lineRule="auto"/>
+        <w:shd w:val="nil" w:color="000000"/>
+        <w:rPr>
+          <w:rFonts w:ascii="Andale Mono" w:hAnsi="Andale Mono" w:cs="Andale Mono" w:eastAsia="Andale Mono"/>
+          <w:sz w:val="24"/>
+        </w:rPr>
+      </w:pPr>
+      <w:r>
+        <w:rPr>
+          <w:rFonts w:ascii="Andale Mono" w:hAnsi="Andale Mono" w:cs="Andale Mono" w:eastAsia="Andale Mono"/>
+          <w:b w:val="0"/>
+          <w:sz w:val="24"/>
+          <w:highlight w:val="none"/>
+        </w:rPr>
+        <w:t xml:space="preserve">Дополнительные функции Intel:</w:t>
+      </w:r>
+      <w:r>
+        <w:rPr>
+          <w:rFonts w:ascii="Andale Mono" w:hAnsi="Andale Mono" w:cs="Andale Mono" w:eastAsia="Andale Mono"/>
+          <w:sz w:val="24"/>
+        </w:rPr>
+      </w:r>
+    </w:p>
+    <w:p>
+      <w:pPr>
+        <w:ind w:firstLine="0"/>
+        <w:jc w:val="left"/>
+        <w:spacing w:line="240" w:lineRule="auto"/>
+        <w:shd w:val="nil" w:color="000000"/>
+        <w:rPr>
+          <w:rFonts w:ascii="Andale Mono" w:hAnsi="Andale Mono" w:cs="Andale Mono" w:eastAsia="Andale Mono"/>
+          <w:sz w:val="24"/>
+        </w:rPr>
+      </w:pPr>
+      <w:r>
+        <w:rPr>
+          <w:rFonts w:ascii="Andale Mono" w:hAnsi="Andale Mono" w:cs="Andale Mono" w:eastAsia="Andale Mono"/>
+          <w:b w:val="0"/>
+          <w:sz w:val="24"/>
+          <w:highlight w:val="none"/>
+        </w:rPr>
+        <w:t xml:space="preserve">Верисия 0001067a:</w:t>
+      </w:r>
+      <w:r>
+        <w:rPr>
+          <w:rFonts w:ascii="Andale Mono" w:hAnsi="Andale Mono" w:cs="Andale Mono" w:eastAsia="Andale Mono"/>
+          <w:sz w:val="24"/>
+        </w:rPr>
+      </w:r>
+    </w:p>
+    <w:p>
+      <w:pPr>
+        <w:ind w:firstLine="0"/>
+        <w:jc w:val="left"/>
+        <w:spacing w:line="240" w:lineRule="auto"/>
+        <w:shd w:val="nil" w:color="000000"/>
+        <w:rPr>
+          <w:rFonts w:ascii="Andale Mono" w:hAnsi="Andale Mono" w:cs="Andale Mono" w:eastAsia="Andale Mono"/>
+          <w:sz w:val="24"/>
+        </w:rPr>
+      </w:pPr>
+      <w:r>
+        <w:rPr>
+          <w:rFonts w:ascii="Andale Mono" w:hAnsi="Andale Mono" w:cs="Andale Mono" w:eastAsia="Andale Mono"/>
+          <w:b w:val="0"/>
+          <w:sz w:val="24"/>
+          <w:highlight w:val="none"/>
+        </w:rPr>
+        <w:t xml:space="preserve">Type 0 - Original OEM</w:t>
+      </w:r>
+      <w:r>
+        <w:rPr>
+          <w:rFonts w:ascii="Andale Mono" w:hAnsi="Andale Mono" w:cs="Andale Mono" w:eastAsia="Andale Mono"/>
+          <w:sz w:val="24"/>
+        </w:rPr>
+      </w:r>
+    </w:p>
+    <w:p>
+      <w:pPr>
+        <w:ind w:firstLine="0"/>
+        <w:jc w:val="left"/>
+        <w:spacing w:line="240" w:lineRule="auto"/>
+        <w:shd w:val="nil" w:color="000000"/>
+        <w:rPr>
+          <w:rFonts w:ascii="Andale Mono" w:hAnsi="Andale Mono" w:cs="Andale Mono" w:eastAsia="Andale Mono"/>
+          <w:sz w:val="24"/>
+        </w:rPr>
+      </w:pPr>
+      <w:r>
+        <w:rPr>
+          <w:rFonts w:ascii="Andale Mono" w:hAnsi="Andale Mono" w:cs="Andale Mono" w:eastAsia="Andale Mono"/>
+          <w:b w:val="0"/>
+          <w:sz w:val="24"/>
+          <w:highlight w:val="none"/>
+        </w:rPr>
+        <w:t xml:space="preserve">Family 6 - Pentium Pro</w:t>
+      </w:r>
+      <w:r>
+        <w:rPr>
+          <w:rFonts w:ascii="Andale Mono" w:hAnsi="Andale Mono" w:cs="Andale Mono" w:eastAsia="Andale Mono"/>
+          <w:sz w:val="24"/>
+        </w:rPr>
+      </w:r>
+    </w:p>
+    <w:p>
+      <w:pPr>
+        <w:ind w:firstLine="0"/>
+        <w:jc w:val="left"/>
+        <w:spacing w:line="240" w:lineRule="auto"/>
+        <w:shd w:val="nil" w:color="000000"/>
+        <w:rPr>
+          <w:rFonts w:ascii="Andale Mono" w:hAnsi="Andale Mono" w:cs="Andale Mono" w:eastAsia="Andale Mono"/>
+          <w:sz w:val="24"/>
+        </w:rPr>
+      </w:pPr>
+      <w:r>
+        <w:rPr>
+          <w:rFonts w:ascii="Andale Mono" w:hAnsi="Andale Mono" w:cs="Andale Mono" w:eastAsia="Andale Mono"/>
+          <w:b w:val="0"/>
+          <w:sz w:val="24"/>
+          <w:highlight w:val="none"/>
+        </w:rPr>
+        <w:t xml:space="preserve">Model 7 - Pentium III/Pentium III Xeon - external L2 cache</w:t>
+      </w:r>
+      <w:r>
+        <w:rPr>
+          <w:rFonts w:ascii="Andale Mono" w:hAnsi="Andale Mono" w:cs="Andale Mono" w:eastAsia="Andale Mono"/>
+          <w:sz w:val="24"/>
+        </w:rPr>
+      </w:r>
+    </w:p>
+    <w:p>
+      <w:pPr>
+        <w:ind w:firstLine="0"/>
+        <w:jc w:val="left"/>
+        <w:spacing w:line="240" w:lineRule="auto"/>
+        <w:shd w:val="nil" w:color="000000"/>
+        <w:rPr>
+          <w:rFonts w:ascii="Andale Mono" w:hAnsi="Andale Mono" w:cs="Andale Mono" w:eastAsia="Andale Mono"/>
+          <w:sz w:val="24"/>
+        </w:rPr>
+      </w:pPr>
+      <w:r>
+        <w:rPr>
+          <w:rFonts w:ascii="Andale Mono" w:hAnsi="Andale Mono" w:cs="Andale Mono" w:eastAsia="Andale Mono"/>
+          <w:b w:val="0"/>
+          <w:sz w:val="24"/>
+          <w:highlight w:val="none"/>
+        </w:rPr>
+        <w:t xml:space="preserve">Stepping 10</w:t>
+      </w:r>
+      <w:r>
+        <w:rPr>
+          <w:rFonts w:ascii="Andale Mono" w:hAnsi="Andale Mono" w:cs="Andale Mono" w:eastAsia="Andale Mono"/>
+          <w:sz w:val="24"/>
+        </w:rPr>
+      </w:r>
+    </w:p>
+    <w:p>
+      <w:pPr>
+        <w:ind w:firstLine="0"/>
+        <w:jc w:val="left"/>
+        <w:spacing w:line="240" w:lineRule="auto"/>
+        <w:shd w:val="nil" w:color="000000"/>
+        <w:rPr>
+          <w:rFonts w:ascii="Andale Mono" w:hAnsi="Andale Mono" w:cs="Andale Mono" w:eastAsia="Andale Mono"/>
+          <w:sz w:val="24"/>
+        </w:rPr>
+      </w:pPr>
+      <w:r>
+        <w:rPr>
+          <w:rFonts w:ascii="Andale Mono" w:hAnsi="Andale Mono" w:cs="Andale Mono" w:eastAsia="Andale Mono"/>
+          <w:b w:val="0"/>
+          <w:sz w:val="24"/>
+          <w:highlight w:val="none"/>
+        </w:rPr>
+        <w:t xml:space="preserve">Reserved 4</w:t>
+      </w:r>
+      <w:r>
+        <w:rPr>
+          <w:rFonts w:ascii="Andale Mono" w:hAnsi="Andale Mono" w:cs="Andale Mono" w:eastAsia="Andale Mono"/>
+          <w:sz w:val="24"/>
+        </w:rPr>
+      </w:r>
+    </w:p>
+    <w:p>
+      <w:pPr>
+        <w:ind w:firstLine="0"/>
+        <w:jc w:val="left"/>
+        <w:spacing w:line="240" w:lineRule="auto"/>
+        <w:shd w:val="nil" w:color="000000"/>
+        <w:rPr>
+          <w:rFonts w:ascii="Andale Mono" w:hAnsi="Andale Mono" w:cs="Andale Mono" w:eastAsia="Andale Mono"/>
+          <w:sz w:val="24"/>
+        </w:rPr>
+      </w:pPr>
+      <w:r>
+        <w:rPr>
+          <w:rFonts w:ascii="Andale Mono" w:hAnsi="Andale Mono" w:cs="Andale Mono" w:eastAsia="Andale Mono"/>
+          <w:b w:val="0"/>
+          <w:sz w:val="24"/>
+          <w:highlight w:val="none"/>
+        </w:rPr>
+      </w:r>
+      <w:r>
+        <w:rPr>
+          <w:rFonts w:ascii="Andale Mono" w:hAnsi="Andale Mono" w:cs="Andale Mono" w:eastAsia="Andale Mono"/>
+          <w:sz w:val="24"/>
+        </w:rPr>
+      </w:r>
+    </w:p>
+    <w:p>
+      <w:pPr>
+        <w:ind w:firstLine="0"/>
+        <w:jc w:val="left"/>
+        <w:spacing w:line="240" w:lineRule="auto"/>
+        <w:shd w:val="nil" w:color="000000"/>
+        <w:rPr>
+          <w:rFonts w:ascii="Andale Mono" w:hAnsi="Andale Mono" w:cs="Andale Mono" w:eastAsia="Andale Mono"/>
+          <w:sz w:val="24"/>
+        </w:rPr>
+      </w:pPr>
+      <w:r>
+        <w:rPr>
+          <w:rFonts w:ascii="Andale Mono" w:hAnsi="Andale Mono" w:cs="Andale Mono" w:eastAsia="Andale Mono"/>
+          <w:b w:val="0"/>
+          <w:sz w:val="24"/>
+          <w:highlight w:val="none"/>
+        </w:rPr>
+        <w:t xml:space="preserve">Extended brand string: "Intel(R) Celeron(R) CPU        E3300  @ 2.50GHz"</w:t>
+      </w:r>
+      <w:r>
+        <w:rPr>
+          <w:rFonts w:ascii="Andale Mono" w:hAnsi="Andale Mono" w:cs="Andale Mono" w:eastAsia="Andale Mono"/>
+          <w:sz w:val="24"/>
+        </w:rPr>
+      </w:r>
+    </w:p>
+    <w:p>
+      <w:pPr>
+        <w:ind w:firstLine="0"/>
+        <w:jc w:val="left"/>
+        <w:spacing w:line="240" w:lineRule="auto"/>
+        <w:shd w:val="nil" w:color="000000"/>
+        <w:rPr>
+          <w:rFonts w:ascii="Andale Mono" w:hAnsi="Andale Mono" w:cs="Andale Mono" w:eastAsia="Andale Mono"/>
+          <w:sz w:val="24"/>
+        </w:rPr>
+      </w:pPr>
+      <w:r>
+        <w:rPr>
+          <w:rFonts w:ascii="Andale Mono" w:hAnsi="Andale Mono" w:cs="Andale Mono" w:eastAsia="Andale Mono"/>
+          <w:b w:val="0"/>
+          <w:sz w:val="24"/>
+          <w:highlight w:val="none"/>
+        </w:rPr>
+        <w:t xml:space="preserve">CLFLUSH instruction cache line size: 8</w:t>
+      </w:r>
+      <w:r>
+        <w:rPr>
+          <w:rFonts w:ascii="Andale Mono" w:hAnsi="Andale Mono" w:cs="Andale Mono" w:eastAsia="Andale Mono"/>
+          <w:sz w:val="24"/>
+        </w:rPr>
+      </w:r>
+    </w:p>
+    <w:p>
+      <w:pPr>
+        <w:ind w:firstLine="0"/>
+        <w:jc w:val="left"/>
+        <w:spacing w:line="240" w:lineRule="auto"/>
+        <w:shd w:val="nil" w:color="000000"/>
+        <w:rPr>
+          <w:rFonts w:ascii="Andale Mono" w:hAnsi="Andale Mono" w:cs="Andale Mono" w:eastAsia="Andale Mono"/>
+          <w:sz w:val="24"/>
+        </w:rPr>
+      </w:pPr>
+      <w:r>
+        <w:rPr>
+          <w:rFonts w:ascii="Andale Mono" w:hAnsi="Andale Mono" w:cs="Andale Mono" w:eastAsia="Andale Mono"/>
+          <w:b w:val="0"/>
+          <w:sz w:val="24"/>
+          <w:highlight w:val="none"/>
+        </w:rPr>
+        <w:t xml:space="preserve">Hyper threading siblings: 2</w:t>
+      </w:r>
+      <w:r>
+        <w:rPr>
+          <w:rFonts w:ascii="Andale Mono" w:hAnsi="Andale Mono" w:cs="Andale Mono" w:eastAsia="Andale Mono"/>
+          <w:sz w:val="24"/>
+        </w:rPr>
+      </w:r>
+    </w:p>
+    <w:p>
+      <w:pPr>
+        <w:ind w:firstLine="0"/>
+        <w:jc w:val="left"/>
+        <w:spacing w:line="240" w:lineRule="auto"/>
+        <w:shd w:val="nil" w:color="000000"/>
+        <w:rPr>
+          <w:rFonts w:ascii="Andale Mono" w:hAnsi="Andale Mono" w:cs="Andale Mono" w:eastAsia="Andale Mono"/>
+          <w:sz w:val="24"/>
+        </w:rPr>
+      </w:pPr>
+      <w:r>
+        <w:rPr>
+          <w:rFonts w:ascii="Andale Mono" w:hAnsi="Andale Mono" w:cs="Andale Mono" w:eastAsia="Andale Mono"/>
+          <w:b w:val="0"/>
+          <w:sz w:val="24"/>
+          <w:highlight w:val="none"/>
+        </w:rPr>
+      </w:r>
+      <w:r>
+        <w:rPr>
+          <w:rFonts w:ascii="Andale Mono" w:hAnsi="Andale Mono" w:cs="Andale Mono" w:eastAsia="Andale Mono"/>
+          <w:sz w:val="24"/>
+        </w:rPr>
+      </w:r>
+    </w:p>
+    <w:p>
+      <w:pPr>
+        <w:ind w:firstLine="0"/>
+        <w:jc w:val="left"/>
+        <w:spacing w:line="240" w:lineRule="auto"/>
+        <w:shd w:val="nil" w:color="000000"/>
+        <w:rPr>
+          <w:rFonts w:ascii="Andale Mono" w:hAnsi="Andale Mono" w:cs="Andale Mono" w:eastAsia="Andale Mono"/>
+          <w:sz w:val="24"/>
+        </w:rPr>
+      </w:pPr>
+      <w:r>
+        <w:rPr>
+          <w:rFonts w:ascii="Andale Mono" w:hAnsi="Andale Mono" w:cs="Andale Mono" w:eastAsia="Andale Mono"/>
+          <w:b w:val="0"/>
+          <w:sz w:val="24"/>
+          <w:highlight w:val="none"/>
+        </w:rPr>
+        <w:t xml:space="preserve">Feature flags bfebfbff:</w:t>
+      </w:r>
+      <w:r>
+        <w:rPr>
+          <w:rFonts w:ascii="Andale Mono" w:hAnsi="Andale Mono" w:cs="Andale Mono" w:eastAsia="Andale Mono"/>
+          <w:sz w:val="24"/>
+        </w:rPr>
+      </w:r>
+    </w:p>
+    <w:p>
+      <w:pPr>
+        <w:ind w:firstLine="0"/>
+        <w:jc w:val="left"/>
+        <w:spacing w:line="240" w:lineRule="auto"/>
+        <w:shd w:val="nil" w:color="000000"/>
+        <w:rPr>
+          <w:rFonts w:ascii="Andale Mono" w:hAnsi="Andale Mono" w:cs="Andale Mono" w:eastAsia="Andale Mono"/>
+          <w:sz w:val="24"/>
+        </w:rPr>
+      </w:pPr>
+      <w:r>
+        <w:rPr>
+          <w:rFonts w:ascii="Andale Mono" w:hAnsi="Andale Mono" w:cs="Andale Mono" w:eastAsia="Andale Mono"/>
+          <w:b w:val="0"/>
+          <w:sz w:val="24"/>
+          <w:highlight w:val="none"/>
+        </w:rPr>
+        <w:t xml:space="preserve">0</w:t>
+        <w:tab/>
+        <w:t xml:space="preserve">FPU</w:t>
+        <w:tab/>
+        <w:t xml:space="preserve">        Присутствует Математический сопроцессор</w:t>
+      </w:r>
+      <w:r>
+        <w:rPr>
+          <w:rFonts w:ascii="Andale Mono" w:hAnsi="Andale Mono" w:cs="Andale Mono" w:eastAsia="Andale Mono"/>
+          <w:sz w:val="24"/>
+        </w:rPr>
+      </w:r>
+    </w:p>
+    <w:p>
+      <w:pPr>
+        <w:ind w:firstLine="0"/>
+        <w:jc w:val="left"/>
+        <w:spacing w:line="240" w:lineRule="auto"/>
+        <w:shd w:val="nil" w:color="000000"/>
+        <w:rPr>
+          <w:rFonts w:ascii="Andale Mono" w:hAnsi="Andale Mono" w:cs="Andale Mono" w:eastAsia="Andale Mono"/>
+          <w:sz w:val="24"/>
+        </w:rPr>
+      </w:pPr>
+      <w:r>
+        <w:rPr>
+          <w:rFonts w:ascii="Andale Mono" w:hAnsi="Andale Mono" w:cs="Andale Mono" w:eastAsia="Andale Mono"/>
+          <w:b w:val="0"/>
+          <w:sz w:val="24"/>
+          <w:highlight w:val="none"/>
+        </w:rPr>
+        <w:t xml:space="preserve">1</w:t>
+        <w:tab/>
+        <w:t xml:space="preserve">VME</w:t>
+        <w:tab/>
+        <w:t xml:space="preserve">        Поддержка расширенных возможностей обработки прерываний в режиме виртуального i8086</w:t>
+      </w:r>
+      <w:r>
+        <w:rPr>
+          <w:rFonts w:ascii="Andale Mono" w:hAnsi="Andale Mono" w:cs="Andale Mono" w:eastAsia="Andale Mono"/>
+          <w:sz w:val="24"/>
+        </w:rPr>
+      </w:r>
+    </w:p>
+    <w:p>
+      <w:pPr>
+        <w:ind w:firstLine="0"/>
+        <w:jc w:val="left"/>
+        <w:spacing w:line="240" w:lineRule="auto"/>
+        <w:shd w:val="nil" w:color="000000"/>
+        <w:rPr>
+          <w:rFonts w:ascii="Andale Mono" w:hAnsi="Andale Mono" w:cs="Andale Mono" w:eastAsia="Andale Mono"/>
+          <w:sz w:val="24"/>
+        </w:rPr>
+      </w:pPr>
+      <w:r>
+        <w:rPr>
+          <w:rFonts w:ascii="Andale Mono" w:hAnsi="Andale Mono" w:cs="Andale Mono" w:eastAsia="Andale Mono"/>
+          <w:b w:val="0"/>
+          <w:sz w:val="24"/>
+          <w:highlight w:val="none"/>
+        </w:rPr>
+        <w:t xml:space="preserve">2</w:t>
+        <w:tab/>
+        <w:t xml:space="preserve">DE</w:t>
+        <w:tab/>
+        <w:t xml:space="preserve">        Поддержка отладки</w:t>
+      </w:r>
+      <w:r>
+        <w:rPr>
+          <w:rFonts w:ascii="Andale Mono" w:hAnsi="Andale Mono" w:cs="Andale Mono" w:eastAsia="Andale Mono"/>
+          <w:sz w:val="24"/>
+        </w:rPr>
+      </w:r>
+    </w:p>
+    <w:p>
+      <w:pPr>
+        <w:ind w:firstLine="0"/>
+        <w:jc w:val="left"/>
+        <w:spacing w:line="240" w:lineRule="auto"/>
+        <w:shd w:val="nil" w:color="000000"/>
+        <w:rPr>
+          <w:rFonts w:ascii="Andale Mono" w:hAnsi="Andale Mono" w:cs="Andale Mono" w:eastAsia="Andale Mono"/>
+          <w:sz w:val="24"/>
+        </w:rPr>
+      </w:pPr>
+      <w:r>
+        <w:rPr>
+          <w:rFonts w:ascii="Andale Mono" w:hAnsi="Andale Mono" w:cs="Andale Mono" w:eastAsia="Andale Mono"/>
+          <w:b w:val="0"/>
+          <w:sz w:val="24"/>
+          <w:highlight w:val="none"/>
+        </w:rPr>
+        <w:t xml:space="preserve">3</w:t>
+        <w:tab/>
+        <w:t xml:space="preserve">PSE</w:t>
+        <w:tab/>
+        <w:t xml:space="preserve">        Поддержка страниц размером 4 MB</w:t>
+      </w:r>
+      <w:r>
+        <w:rPr>
+          <w:rFonts w:ascii="Andale Mono" w:hAnsi="Andale Mono" w:cs="Andale Mono" w:eastAsia="Andale Mono"/>
+          <w:sz w:val="24"/>
+        </w:rPr>
+      </w:r>
+    </w:p>
+    <w:p>
+      <w:pPr>
+        <w:ind w:firstLine="0"/>
+        <w:jc w:val="left"/>
+        <w:spacing w:line="240" w:lineRule="auto"/>
+        <w:shd w:val="nil" w:color="000000"/>
+        <w:rPr>
+          <w:rFonts w:ascii="Andale Mono" w:hAnsi="Andale Mono" w:cs="Andale Mono" w:eastAsia="Andale Mono"/>
+          <w:sz w:val="24"/>
+        </w:rPr>
+      </w:pPr>
+      <w:r>
+        <w:rPr>
+          <w:rFonts w:ascii="Andale Mono" w:hAnsi="Andale Mono" w:cs="Andale Mono" w:eastAsia="Andale Mono"/>
+          <w:b w:val="0"/>
+          <w:sz w:val="24"/>
+          <w:highlight w:val="none"/>
+        </w:rPr>
+        <w:t xml:space="preserve">4</w:t>
+        <w:tab/>
+        <w:t xml:space="preserve">TSC</w:t>
+        <w:tab/>
+        <w:t xml:space="preserve">        Счетчик меток реального времени</w:t>
+      </w:r>
+      <w:r>
+        <w:rPr>
+          <w:rFonts w:ascii="Andale Mono" w:hAnsi="Andale Mono" w:cs="Andale Mono" w:eastAsia="Andale Mono"/>
+          <w:sz w:val="24"/>
+        </w:rPr>
+      </w:r>
+    </w:p>
+    <w:p>
+      <w:pPr>
+        <w:ind w:firstLine="0"/>
+        <w:jc w:val="left"/>
+        <w:spacing w:line="240" w:lineRule="auto"/>
+        <w:shd w:val="nil" w:color="000000"/>
+        <w:rPr>
+          <w:rFonts w:ascii="Andale Mono" w:hAnsi="Andale Mono" w:cs="Andale Mono" w:eastAsia="Andale Mono"/>
+          <w:sz w:val="24"/>
+        </w:rPr>
+      </w:pPr>
+      <w:r>
+        <w:rPr>
+          <w:rFonts w:ascii="Andale Mono" w:hAnsi="Andale Mono" w:cs="Andale Mono" w:eastAsia="Andale Mono"/>
+          <w:b w:val="0"/>
+          <w:sz w:val="24"/>
+          <w:highlight w:val="none"/>
+        </w:rPr>
+        <w:t xml:space="preserve">5</w:t>
+        <w:tab/>
+        <w:t xml:space="preserve">MSR</w:t>
+        <w:tab/>
+        <w:t xml:space="preserve">        Поддержка команд rdmsr и wrmsr</w:t>
+      </w:r>
+      <w:r>
+        <w:rPr>
+          <w:rFonts w:ascii="Andale Mono" w:hAnsi="Andale Mono" w:cs="Andale Mono" w:eastAsia="Andale Mono"/>
+          <w:sz w:val="24"/>
+        </w:rPr>
+      </w:r>
+    </w:p>
+    <w:p>
+      <w:pPr>
+        <w:ind w:firstLine="0"/>
+        <w:jc w:val="left"/>
+        <w:spacing w:line="240" w:lineRule="auto"/>
+        <w:shd w:val="nil" w:color="000000"/>
+        <w:rPr>
+          <w:rFonts w:ascii="Andale Mono" w:hAnsi="Andale Mono" w:cs="Andale Mono" w:eastAsia="Andale Mono"/>
+          <w:sz w:val="24"/>
+        </w:rPr>
+      </w:pPr>
+      <w:r>
+        <w:rPr>
+          <w:rFonts w:ascii="Andale Mono" w:hAnsi="Andale Mono" w:cs="Andale Mono" w:eastAsia="Andale Mono"/>
+          <w:b w:val="0"/>
+          <w:sz w:val="24"/>
+          <w:highlight w:val="none"/>
+        </w:rPr>
+        <w:t xml:space="preserve">6</w:t>
+        <w:tab/>
+        <w:t xml:space="preserve">PAE</w:t>
+        <w:tab/>
+        <w:t xml:space="preserve">        Поддержка физического адреса более 32 бит</w:t>
+      </w:r>
+      <w:r>
+        <w:rPr>
+          <w:rFonts w:ascii="Andale Mono" w:hAnsi="Andale Mono" w:cs="Andale Mono" w:eastAsia="Andale Mono"/>
+          <w:sz w:val="24"/>
+        </w:rPr>
+      </w:r>
+    </w:p>
+    <w:p>
+      <w:pPr>
+        <w:ind w:firstLine="0"/>
+        <w:jc w:val="left"/>
+        <w:spacing w:line="240" w:lineRule="auto"/>
+        <w:shd w:val="nil" w:color="000000"/>
+        <w:rPr>
+          <w:rFonts w:ascii="Andale Mono" w:hAnsi="Andale Mono" w:cs="Andale Mono" w:eastAsia="Andale Mono"/>
+          <w:sz w:val="24"/>
+        </w:rPr>
+      </w:pPr>
+      <w:r>
+        <w:rPr>
+          <w:rFonts w:ascii="Andale Mono" w:hAnsi="Andale Mono" w:cs="Andale Mono" w:eastAsia="Andale Mono"/>
+          <w:b w:val="0"/>
+          <w:sz w:val="24"/>
+          <w:highlight w:val="none"/>
+        </w:rPr>
+        <w:t xml:space="preserve">7</w:t>
+        <w:tab/>
+        <w:t xml:space="preserve">MCE</w:t>
+        <w:tab/>
+        <w:t xml:space="preserve">        Поддержка исключений 18 - об аппаратных ошибках</w:t>
+      </w:r>
+      <w:r>
+        <w:rPr>
+          <w:rFonts w:ascii="Andale Mono" w:hAnsi="Andale Mono" w:cs="Andale Mono" w:eastAsia="Andale Mono"/>
+          <w:sz w:val="24"/>
+        </w:rPr>
+      </w:r>
+    </w:p>
+    <w:p>
+      <w:pPr>
+        <w:ind w:firstLine="0"/>
+        <w:jc w:val="left"/>
+        <w:spacing w:line="240" w:lineRule="auto"/>
+        <w:shd w:val="nil" w:color="000000"/>
+        <w:rPr>
+          <w:rFonts w:ascii="Andale Mono" w:hAnsi="Andale Mono" w:cs="Andale Mono" w:eastAsia="Andale Mono"/>
+          <w:sz w:val="24"/>
+        </w:rPr>
+      </w:pPr>
+      <w:r>
+        <w:rPr>
+          <w:rFonts w:ascii="Andale Mono" w:hAnsi="Andale Mono" w:cs="Andale Mono" w:eastAsia="Andale Mono"/>
+          <w:b w:val="0"/>
+          <w:sz w:val="24"/>
+          <w:highlight w:val="none"/>
+        </w:rPr>
+        <w:t xml:space="preserve">8</w:t>
+        <w:tab/>
+        <w:t xml:space="preserve">CX8</w:t>
+        <w:tab/>
+        <w:t xml:space="preserve">        Поддержка инструкции cmpxchg8b</w:t>
+      </w:r>
+      <w:r>
+        <w:rPr>
+          <w:rFonts w:ascii="Andale Mono" w:hAnsi="Andale Mono" w:cs="Andale Mono" w:eastAsia="Andale Mono"/>
+          <w:sz w:val="24"/>
+        </w:rPr>
+      </w:r>
+    </w:p>
+    <w:p>
+      <w:pPr>
+        <w:ind w:firstLine="0"/>
+        <w:jc w:val="left"/>
+        <w:spacing w:line="240" w:lineRule="auto"/>
+        <w:shd w:val="nil" w:color="000000"/>
+        <w:rPr>
+          <w:rFonts w:ascii="Andale Mono" w:hAnsi="Andale Mono" w:cs="Andale Mono" w:eastAsia="Andale Mono"/>
+          <w:sz w:val="24"/>
+        </w:rPr>
+      </w:pPr>
+      <w:r>
+        <w:rPr>
+          <w:rFonts w:ascii="Andale Mono" w:hAnsi="Andale Mono" w:cs="Andale Mono" w:eastAsia="Andale Mono"/>
+          <w:b w:val="0"/>
+          <w:sz w:val="24"/>
+          <w:highlight w:val="none"/>
+        </w:rPr>
+        <w:t xml:space="preserve">9</w:t>
+        <w:tab/>
+        <w:t xml:space="preserve">APIC</w:t>
+        <w:tab/>
+        <w:t xml:space="preserve">        Микропроцессор содержит программно доступный контроллер прерываний</w:t>
+      </w:r>
+      <w:r>
+        <w:rPr>
+          <w:rFonts w:ascii="Andale Mono" w:hAnsi="Andale Mono" w:cs="Andale Mono" w:eastAsia="Andale Mono"/>
+          <w:sz w:val="24"/>
+        </w:rPr>
+      </w:r>
+    </w:p>
+    <w:p>
+      <w:pPr>
+        <w:ind w:firstLine="0"/>
+        <w:jc w:val="left"/>
+        <w:spacing w:line="240" w:lineRule="auto"/>
+        <w:shd w:val="nil" w:color="000000"/>
+        <w:rPr>
+          <w:rFonts w:ascii="Andale Mono" w:hAnsi="Andale Mono" w:cs="Andale Mono" w:eastAsia="Andale Mono"/>
+          <w:sz w:val="24"/>
+        </w:rPr>
+      </w:pPr>
+      <w:r>
+        <w:rPr>
+          <w:rFonts w:ascii="Andale Mono" w:hAnsi="Andale Mono" w:cs="Andale Mono" w:eastAsia="Andale Mono"/>
+          <w:b w:val="0"/>
+          <w:sz w:val="24"/>
+          <w:highlight w:val="none"/>
+        </w:rPr>
+        <w:t xml:space="preserve">11</w:t>
+        <w:tab/>
+        <w:t xml:space="preserve">SEP</w:t>
+        <w:tab/>
+        <w:t xml:space="preserve">        Поддержка инструкций быстрых системных вызовов sysenter и sysexit</w:t>
+      </w:r>
+      <w:r>
+        <w:rPr>
+          <w:rFonts w:ascii="Andale Mono" w:hAnsi="Andale Mono" w:cs="Andale Mono" w:eastAsia="Andale Mono"/>
+          <w:sz w:val="24"/>
+        </w:rPr>
+      </w:r>
+    </w:p>
+    <w:p>
+      <w:pPr>
+        <w:ind w:firstLine="0"/>
+        <w:jc w:val="left"/>
+        <w:spacing w:line="240" w:lineRule="auto"/>
+        <w:shd w:val="nil" w:color="000000"/>
+        <w:rPr>
+          <w:rFonts w:ascii="Andale Mono" w:hAnsi="Andale Mono" w:cs="Andale Mono" w:eastAsia="Andale Mono"/>
+          <w:sz w:val="24"/>
+        </w:rPr>
+      </w:pPr>
+      <w:r>
+        <w:rPr>
+          <w:rFonts w:ascii="Andale Mono" w:hAnsi="Andale Mono" w:cs="Andale Mono" w:eastAsia="Andale Mono"/>
+          <w:b w:val="0"/>
+          <w:sz w:val="24"/>
+          <w:highlight w:val="none"/>
+        </w:rPr>
+        <w:t xml:space="preserve">12</w:t>
+        <w:tab/>
+        <w:t xml:space="preserve">MTRR</w:t>
+        <w:tab/>
+        <w:t xml:space="preserve">        Поддержка регистра mtrr_cap (относится к MSR-регистрам)</w:t>
+      </w:r>
+      <w:r>
+        <w:rPr>
+          <w:rFonts w:ascii="Andale Mono" w:hAnsi="Andale Mono" w:cs="Andale Mono" w:eastAsia="Andale Mono"/>
+          <w:sz w:val="24"/>
+        </w:rPr>
+      </w:r>
+    </w:p>
+    <w:p>
+      <w:pPr>
+        <w:ind w:firstLine="0"/>
+        <w:jc w:val="left"/>
+        <w:spacing w:line="240" w:lineRule="auto"/>
+        <w:shd w:val="nil" w:color="000000"/>
+        <w:rPr>
+          <w:rFonts w:ascii="Andale Mono" w:hAnsi="Andale Mono" w:cs="Andale Mono" w:eastAsia="Andale Mono"/>
+          <w:sz w:val="24"/>
+        </w:rPr>
+      </w:pPr>
+      <w:r>
+        <w:rPr>
+          <w:rFonts w:ascii="Andale Mono" w:hAnsi="Andale Mono" w:cs="Andale Mono" w:eastAsia="Andale Mono"/>
+          <w:b w:val="0"/>
+          <w:sz w:val="24"/>
+          <w:highlight w:val="none"/>
+        </w:rPr>
+        <w:t xml:space="preserve">13</w:t>
+        <w:tab/>
+        <w:t xml:space="preserve">PGE</w:t>
+        <w:tab/>
+        <w:t xml:space="preserve">        Поддержка глобальных страниц</w:t>
+      </w:r>
+      <w:r>
+        <w:rPr>
+          <w:rFonts w:ascii="Andale Mono" w:hAnsi="Andale Mono" w:cs="Andale Mono" w:eastAsia="Andale Mono"/>
+          <w:sz w:val="24"/>
+        </w:rPr>
+      </w:r>
+    </w:p>
+    <w:p>
+      <w:pPr>
+        <w:ind w:firstLine="0"/>
+        <w:jc w:val="left"/>
+        <w:spacing w:line="240" w:lineRule="auto"/>
+        <w:shd w:val="nil" w:color="000000"/>
+        <w:rPr>
+          <w:rFonts w:ascii="Andale Mono" w:hAnsi="Andale Mono" w:cs="Andale Mono" w:eastAsia="Andale Mono"/>
+          <w:sz w:val="24"/>
+        </w:rPr>
+      </w:pPr>
+      <w:r>
+        <w:rPr>
+          <w:rFonts w:ascii="Andale Mono" w:hAnsi="Andale Mono" w:cs="Andale Mono" w:eastAsia="Andale Mono"/>
+          <w:b w:val="0"/>
+          <w:sz w:val="24"/>
+          <w:highlight w:val="none"/>
+        </w:rPr>
+        <w:t xml:space="preserve">14</w:t>
+        <w:tab/>
+        <w:t xml:space="preserve">MCA</w:t>
+        <w:tab/>
+        <w:t xml:space="preserve">        Поддержка архитектуры машинного контроля</w:t>
+      </w:r>
+      <w:r>
+        <w:rPr>
+          <w:rFonts w:ascii="Andale Mono" w:hAnsi="Andale Mono" w:cs="Andale Mono" w:eastAsia="Andale Mono"/>
+          <w:sz w:val="24"/>
+        </w:rPr>
+      </w:r>
+    </w:p>
+    <w:p>
+      <w:pPr>
+        <w:ind w:firstLine="0"/>
+        <w:jc w:val="left"/>
+        <w:spacing w:line="240" w:lineRule="auto"/>
+        <w:shd w:val="nil" w:color="000000"/>
+        <w:rPr>
+          <w:rFonts w:ascii="Andale Mono" w:hAnsi="Andale Mono" w:cs="Andale Mono" w:eastAsia="Andale Mono"/>
+          <w:sz w:val="24"/>
+        </w:rPr>
+      </w:pPr>
+      <w:r>
+        <w:rPr>
+          <w:rFonts w:ascii="Andale Mono" w:hAnsi="Andale Mono" w:cs="Andale Mono" w:eastAsia="Andale Mono"/>
+          <w:b w:val="0"/>
+          <w:sz w:val="24"/>
+          <w:highlight w:val="none"/>
+        </w:rPr>
+        <w:t xml:space="preserve">15</w:t>
+        <w:tab/>
+        <w:t xml:space="preserve">CMOV</w:t>
+        <w:tab/>
+        <w:t xml:space="preserve">        Поддержка инструкций условной пересылки cmov, fcmovcc, fcomi</w:t>
+      </w:r>
+      <w:r>
+        <w:rPr>
+          <w:rFonts w:ascii="Andale Mono" w:hAnsi="Andale Mono" w:cs="Andale Mono" w:eastAsia="Andale Mono"/>
+          <w:sz w:val="24"/>
+        </w:rPr>
+      </w:r>
+    </w:p>
+    <w:p>
+      <w:pPr>
+        <w:ind w:firstLine="0"/>
+        <w:jc w:val="left"/>
+        <w:spacing w:line="240" w:lineRule="auto"/>
+        <w:shd w:val="nil" w:color="000000"/>
+        <w:rPr>
+          <w:rFonts w:ascii="Andale Mono" w:hAnsi="Andale Mono" w:cs="Andale Mono" w:eastAsia="Andale Mono"/>
+          <w:sz w:val="24"/>
+        </w:rPr>
+      </w:pPr>
+      <w:r>
+        <w:rPr>
+          <w:rFonts w:ascii="Andale Mono" w:hAnsi="Andale Mono" w:cs="Andale Mono" w:eastAsia="Andale Mono"/>
+          <w:b w:val="0"/>
+          <w:sz w:val="24"/>
+          <w:highlight w:val="none"/>
+        </w:rPr>
+        <w:t xml:space="preserve">16</w:t>
+        <w:tab/>
+        <w:t xml:space="preserve">PAT</w:t>
+        <w:tab/>
+        <w:t xml:space="preserve">        Процессор поддерживает таблицу атрибутов страницы</w:t>
+      </w:r>
+      <w:r>
+        <w:rPr>
+          <w:rFonts w:ascii="Andale Mono" w:hAnsi="Andale Mono" w:cs="Andale Mono" w:eastAsia="Andale Mono"/>
+          <w:sz w:val="24"/>
+        </w:rPr>
+      </w:r>
+    </w:p>
+    <w:p>
+      <w:pPr>
+        <w:ind w:firstLine="0"/>
+        <w:jc w:val="left"/>
+        <w:spacing w:line="240" w:lineRule="auto"/>
+        <w:shd w:val="nil" w:color="000000"/>
+        <w:rPr>
+          <w:rFonts w:ascii="Andale Mono" w:hAnsi="Andale Mono" w:cs="Andale Mono" w:eastAsia="Andale Mono"/>
+          <w:sz w:val="24"/>
+        </w:rPr>
+      </w:pPr>
+      <w:r>
+        <w:rPr>
+          <w:rFonts w:ascii="Andale Mono" w:hAnsi="Andale Mono" w:cs="Andale Mono" w:eastAsia="Andale Mono"/>
+          <w:b w:val="0"/>
+          <w:sz w:val="24"/>
+          <w:highlight w:val="none"/>
+        </w:rPr>
+        <w:t xml:space="preserve">17</w:t>
+        <w:tab/>
+        <w:t xml:space="preserve">PSE-36          Процессор поддерживает 4 MB страницы, которые способны адресовать физическую память до 64 GB</w:t>
+      </w:r>
+      <w:r>
+        <w:rPr>
+          <w:rFonts w:ascii="Andale Mono" w:hAnsi="Andale Mono" w:cs="Andale Mono" w:eastAsia="Andale Mono"/>
+          <w:sz w:val="24"/>
+        </w:rPr>
+      </w:r>
+    </w:p>
+    <w:p>
+      <w:pPr>
+        <w:ind w:firstLine="0"/>
+        <w:jc w:val="left"/>
+        <w:spacing w:line="240" w:lineRule="auto"/>
+        <w:shd w:val="nil" w:color="000000"/>
+        <w:rPr>
+          <w:rFonts w:ascii="Andale Mono" w:hAnsi="Andale Mono" w:cs="Andale Mono" w:eastAsia="Andale Mono"/>
+          <w:sz w:val="24"/>
+        </w:rPr>
+      </w:pPr>
+      <w:r>
+        <w:rPr>
+          <w:rFonts w:ascii="Andale Mono" w:hAnsi="Andale Mono" w:cs="Andale Mono" w:eastAsia="Andale Mono"/>
+          <w:b w:val="0"/>
+          <w:sz w:val="24"/>
+          <w:highlight w:val="none"/>
+        </w:rPr>
+        <w:t xml:space="preserve">19</w:t>
+        <w:tab/>
+        <w:t xml:space="preserve">CLFLSH          Поддержка инструкции CLFLUSH</w:t>
+      </w:r>
+      <w:r>
+        <w:rPr>
+          <w:rFonts w:ascii="Andale Mono" w:hAnsi="Andale Mono" w:cs="Andale Mono" w:eastAsia="Andale Mono"/>
+          <w:sz w:val="24"/>
+        </w:rPr>
+      </w:r>
+    </w:p>
+    <w:p>
+      <w:pPr>
+        <w:ind w:firstLine="0"/>
+        <w:jc w:val="left"/>
+        <w:spacing w:line="240" w:lineRule="auto"/>
+        <w:shd w:val="nil" w:color="000000"/>
+        <w:rPr>
+          <w:rFonts w:ascii="Andale Mono" w:hAnsi="Andale Mono" w:cs="Andale Mono" w:eastAsia="Andale Mono"/>
+          <w:sz w:val="24"/>
+        </w:rPr>
+      </w:pPr>
+      <w:r>
+        <w:rPr>
+          <w:rFonts w:ascii="Andale Mono" w:hAnsi="Andale Mono" w:cs="Andale Mono" w:eastAsia="Andale Mono"/>
+          <w:b w:val="0"/>
+          <w:sz w:val="24"/>
+          <w:highlight w:val="none"/>
+        </w:rPr>
+        <w:t xml:space="preserve">21</w:t>
+        <w:tab/>
+        <w:t xml:space="preserve">DS</w:t>
+        <w:tab/>
+        <w:t xml:space="preserve">        Поддержка записи отладочной информации</w:t>
+      </w:r>
+      <w:r>
+        <w:rPr>
+          <w:rFonts w:ascii="Andale Mono" w:hAnsi="Andale Mono" w:cs="Andale Mono" w:eastAsia="Andale Mono"/>
+          <w:sz w:val="24"/>
+        </w:rPr>
+      </w:r>
+    </w:p>
+    <w:p>
+      <w:pPr>
+        <w:ind w:firstLine="0"/>
+        <w:jc w:val="left"/>
+        <w:spacing w:line="240" w:lineRule="auto"/>
+        <w:shd w:val="nil" w:color="000000"/>
+        <w:rPr>
+          <w:rFonts w:ascii="Andale Mono" w:hAnsi="Andale Mono" w:cs="Andale Mono" w:eastAsia="Andale Mono"/>
+          <w:sz w:val="24"/>
+        </w:rPr>
+      </w:pPr>
+      <w:r>
+        <w:rPr>
+          <w:rFonts w:ascii="Andale Mono" w:hAnsi="Andale Mono" w:cs="Andale Mono" w:eastAsia="Andale Mono"/>
+          <w:b w:val="0"/>
+          <w:sz w:val="24"/>
+          <w:highlight w:val="none"/>
+        </w:rPr>
+        <w:t xml:space="preserve">22</w:t>
+        <w:tab/>
+        <w:t xml:space="preserve">ACPI</w:t>
+        <w:tab/>
+        <w:t xml:space="preserve">        Управление охлаждением процессора с помощью пустых циклов в зависимости от температуры</w:t>
+      </w:r>
+      <w:r>
+        <w:rPr>
+          <w:rFonts w:ascii="Andale Mono" w:hAnsi="Andale Mono" w:cs="Andale Mono" w:eastAsia="Andale Mono"/>
+          <w:sz w:val="24"/>
+        </w:rPr>
+      </w:r>
+    </w:p>
+    <w:p>
+      <w:pPr>
+        <w:ind w:firstLine="0"/>
+        <w:jc w:val="left"/>
+        <w:spacing w:line="240" w:lineRule="auto"/>
+        <w:shd w:val="nil" w:color="000000"/>
+        <w:rPr>
+          <w:rFonts w:ascii="Andale Mono" w:hAnsi="Andale Mono" w:cs="Andale Mono" w:eastAsia="Andale Mono"/>
+          <w:sz w:val="24"/>
+        </w:rPr>
+      </w:pPr>
+      <w:r>
+        <w:rPr>
+          <w:rFonts w:ascii="Andale Mono" w:hAnsi="Andale Mono" w:cs="Andale Mono" w:eastAsia="Andale Mono"/>
+          <w:b w:val="0"/>
+          <w:sz w:val="24"/>
+          <w:highlight w:val="none"/>
+        </w:rPr>
+        <w:t xml:space="preserve">23</w:t>
+        <w:tab/>
+        <w:t xml:space="preserve">MMX</w:t>
+        <w:tab/>
+        <w:t xml:space="preserve">        Поддержка MMX</w:t>
+      </w:r>
+      <w:r>
+        <w:rPr>
+          <w:rFonts w:ascii="Andale Mono" w:hAnsi="Andale Mono" w:cs="Andale Mono" w:eastAsia="Andale Mono"/>
+          <w:sz w:val="24"/>
+        </w:rPr>
+      </w:r>
+    </w:p>
+    <w:p>
+      <w:pPr>
+        <w:ind w:firstLine="0"/>
+        <w:jc w:val="left"/>
+        <w:spacing w:line="240" w:lineRule="auto"/>
+        <w:shd w:val="nil" w:color="000000"/>
+        <w:rPr>
+          <w:rFonts w:ascii="Andale Mono" w:hAnsi="Andale Mono" w:cs="Andale Mono" w:eastAsia="Andale Mono"/>
+          <w:sz w:val="24"/>
+        </w:rPr>
+      </w:pPr>
+      <w:r>
+        <w:rPr>
+          <w:rFonts w:ascii="Andale Mono" w:hAnsi="Andale Mono" w:cs="Andale Mono" w:eastAsia="Andale Mono"/>
+          <w:b w:val="0"/>
+          <w:sz w:val="24"/>
+          <w:highlight w:val="none"/>
+        </w:rPr>
+        <w:t xml:space="preserve">24</w:t>
+        <w:tab/>
+        <w:t xml:space="preserve">FXSR</w:t>
+        <w:tab/>
+        <w:t xml:space="preserve">        Поддержка инструкций FXSAVE и FXRSTOR</w:t>
+      </w:r>
+      <w:r>
+        <w:rPr>
+          <w:rFonts w:ascii="Andale Mono" w:hAnsi="Andale Mono" w:cs="Andale Mono" w:eastAsia="Andale Mono"/>
+          <w:sz w:val="24"/>
+        </w:rPr>
+      </w:r>
+    </w:p>
+    <w:p>
+      <w:pPr>
+        <w:ind w:firstLine="0"/>
+        <w:jc w:val="left"/>
+        <w:spacing w:line="240" w:lineRule="auto"/>
+        <w:shd w:val="nil" w:color="000000"/>
+        <w:rPr>
+          <w:rFonts w:ascii="Andale Mono" w:hAnsi="Andale Mono" w:cs="Andale Mono" w:eastAsia="Andale Mono"/>
+          <w:sz w:val="24"/>
+        </w:rPr>
+      </w:pPr>
+      <w:r>
+        <w:rPr>
+          <w:rFonts w:ascii="Andale Mono" w:hAnsi="Andale Mono" w:cs="Andale Mono" w:eastAsia="Andale Mono"/>
+          <w:b w:val="0"/>
+          <w:sz w:val="24"/>
+          <w:highlight w:val="none"/>
+        </w:rPr>
+        <w:t xml:space="preserve">25</w:t>
+        <w:tab/>
+        <w:t xml:space="preserve">SSE</w:t>
+        <w:tab/>
+        <w:t xml:space="preserve">        Поддержка SSE</w:t>
+      </w:r>
+      <w:r>
+        <w:rPr>
+          <w:rFonts w:ascii="Andale Mono" w:hAnsi="Andale Mono" w:cs="Andale Mono" w:eastAsia="Andale Mono"/>
+          <w:sz w:val="24"/>
+        </w:rPr>
+      </w:r>
+    </w:p>
+    <w:p>
+      <w:pPr>
+        <w:ind w:firstLine="0"/>
+        <w:jc w:val="left"/>
+        <w:spacing w:line="240" w:lineRule="auto"/>
+        <w:shd w:val="nil" w:color="000000"/>
+        <w:rPr>
+          <w:rFonts w:ascii="Andale Mono" w:hAnsi="Andale Mono" w:cs="Andale Mono" w:eastAsia="Andale Mono"/>
+          <w:sz w:val="24"/>
+        </w:rPr>
+      </w:pPr>
+      <w:r>
+        <w:rPr>
+          <w:rFonts w:ascii="Andale Mono" w:hAnsi="Andale Mono" w:cs="Andale Mono" w:eastAsia="Andale Mono"/>
+          <w:b w:val="0"/>
+          <w:sz w:val="24"/>
+          <w:highlight w:val="none"/>
+        </w:rPr>
+        <w:t xml:space="preserve">26</w:t>
+        <w:tab/>
+        <w:t xml:space="preserve">SSE2</w:t>
+        <w:tab/>
+        <w:t xml:space="preserve">        Поддержка SSE2</w:t>
+      </w:r>
+      <w:r>
+        <w:rPr>
+          <w:rFonts w:ascii="Andale Mono" w:hAnsi="Andale Mono" w:cs="Andale Mono" w:eastAsia="Andale Mono"/>
+          <w:sz w:val="24"/>
+        </w:rPr>
+      </w:r>
+    </w:p>
+    <w:p>
+      <w:pPr>
+        <w:ind w:firstLine="0"/>
+        <w:jc w:val="left"/>
+        <w:spacing w:line="240" w:lineRule="auto"/>
+        <w:shd w:val="nil" w:color="000000"/>
+        <w:rPr>
+          <w:rFonts w:ascii="Andale Mono" w:hAnsi="Andale Mono" w:cs="Andale Mono" w:eastAsia="Andale Mono"/>
+          <w:sz w:val="24"/>
+        </w:rPr>
+      </w:pPr>
+      <w:r>
+        <w:rPr>
+          <w:rFonts w:ascii="Andale Mono" w:hAnsi="Andale Mono" w:cs="Andale Mono" w:eastAsia="Andale Mono"/>
+          <w:b w:val="0"/>
+          <w:sz w:val="24"/>
+          <w:highlight w:val="none"/>
+        </w:rPr>
+        <w:t xml:space="preserve">27</w:t>
+        <w:tab/>
+        <w:t xml:space="preserve">SS</w:t>
+        <w:tab/>
+        <w:t xml:space="preserve">        Управление конфликтующими типами памяти</w:t>
+      </w:r>
+      <w:r>
+        <w:rPr>
+          <w:rFonts w:ascii="Andale Mono" w:hAnsi="Andale Mono" w:cs="Andale Mono" w:eastAsia="Andale Mono"/>
+          <w:sz w:val="24"/>
+        </w:rPr>
+      </w:r>
+    </w:p>
+    <w:p>
+      <w:pPr>
+        <w:ind w:firstLine="0"/>
+        <w:jc w:val="left"/>
+        <w:spacing w:line="240" w:lineRule="auto"/>
+        <w:shd w:val="nil" w:color="000000"/>
+        <w:rPr>
+          <w:rFonts w:ascii="Andale Mono" w:hAnsi="Andale Mono" w:cs="Andale Mono" w:eastAsia="Andale Mono"/>
+          <w:sz w:val="24"/>
+        </w:rPr>
+      </w:pPr>
+      <w:r>
+        <w:rPr>
+          <w:rFonts w:ascii="Andale Mono" w:hAnsi="Andale Mono" w:cs="Andale Mono" w:eastAsia="Andale Mono"/>
+          <w:b w:val="0"/>
+          <w:sz w:val="24"/>
+          <w:highlight w:val="none"/>
+        </w:rPr>
+        <w:t xml:space="preserve">28</w:t>
+        <w:tab/>
+        <w:t xml:space="preserve">HTT</w:t>
+        <w:tab/>
+        <w:t xml:space="preserve">        Поддержка Hyper-Threading</w:t>
+      </w:r>
+      <w:r>
+        <w:rPr>
+          <w:rFonts w:ascii="Andale Mono" w:hAnsi="Andale Mono" w:cs="Andale Mono" w:eastAsia="Andale Mono"/>
+          <w:sz w:val="24"/>
+        </w:rPr>
+      </w:r>
+    </w:p>
+    <w:p>
+      <w:pPr>
+        <w:ind w:firstLine="0"/>
+        <w:jc w:val="left"/>
+        <w:spacing w:line="240" w:lineRule="auto"/>
+        <w:shd w:val="nil" w:color="000000"/>
+        <w:rPr>
+          <w:rFonts w:ascii="Andale Mono" w:hAnsi="Andale Mono" w:cs="Andale Mono" w:eastAsia="Andale Mono"/>
+          <w:sz w:val="24"/>
+        </w:rPr>
+      </w:pPr>
+      <w:r>
+        <w:rPr>
+          <w:rFonts w:ascii="Andale Mono" w:hAnsi="Andale Mono" w:cs="Andale Mono" w:eastAsia="Andale Mono"/>
+          <w:b w:val="0"/>
+          <w:sz w:val="24"/>
+          <w:highlight w:val="none"/>
+        </w:rPr>
+        <w:t xml:space="preserve">29</w:t>
+        <w:tab/>
+        <w:t xml:space="preserve">TM</w:t>
+        <w:tab/>
+        <w:t xml:space="preserve">        Поддержка автоматического мониторинга температуры</w:t>
+      </w:r>
+      <w:r>
+        <w:rPr>
+          <w:rFonts w:ascii="Andale Mono" w:hAnsi="Andale Mono" w:cs="Andale Mono" w:eastAsia="Andale Mono"/>
+          <w:sz w:val="24"/>
+        </w:rPr>
+      </w:r>
+    </w:p>
+    <w:p>
+      <w:pPr>
+        <w:ind w:firstLine="0"/>
+        <w:jc w:val="left"/>
+        <w:spacing w:line="240" w:lineRule="auto"/>
+        <w:shd w:val="nil" w:color="000000"/>
+        <w:rPr>
+          <w:rFonts w:ascii="Andale Mono" w:hAnsi="Andale Mono" w:cs="Andale Mono" w:eastAsia="Andale Mono"/>
+          <w:sz w:val="24"/>
+        </w:rPr>
+      </w:pPr>
+      <w:r>
+        <w:rPr>
+          <w:rFonts w:ascii="Andale Mono" w:hAnsi="Andale Mono" w:cs="Andale Mono" w:eastAsia="Andale Mono"/>
+          <w:b w:val="0"/>
+          <w:sz w:val="24"/>
+          <w:highlight w:val="none"/>
+        </w:rPr>
+        <w:t xml:space="preserve">31</w:t>
+        <w:tab/>
+        <w:t xml:space="preserve">SBF</w:t>
+        <w:tab/>
+        <w:t xml:space="preserve">        Сигнал Останова при FERR</w:t>
+      </w:r>
+      <w:r>
+        <w:rPr>
+          <w:rFonts w:ascii="Andale Mono" w:hAnsi="Andale Mono" w:cs="Andale Mono" w:eastAsia="Andale Mono"/>
+          <w:sz w:val="24"/>
+        </w:rPr>
+      </w:r>
+    </w:p>
+    <w:p>
+      <w:pPr>
+        <w:ind w:firstLine="0"/>
+        <w:jc w:val="left"/>
+        <w:spacing w:line="240" w:lineRule="auto"/>
+        <w:shd w:val="nil" w:color="000000"/>
+        <w:rPr>
+          <w:rFonts w:ascii="Andale Mono" w:hAnsi="Andale Mono" w:cs="Andale Mono" w:eastAsia="Andale Mono"/>
+          <w:sz w:val="24"/>
+        </w:rPr>
+      </w:pPr>
+      <w:r>
+        <w:rPr>
+          <w:rFonts w:ascii="Andale Mono" w:hAnsi="Andale Mono" w:cs="Andale Mono" w:eastAsia="Andale Mono"/>
+          <w:b w:val="0"/>
+          <w:sz w:val="24"/>
+          <w:highlight w:val="none"/>
+        </w:rPr>
+      </w:r>
+      <w:r>
+        <w:rPr>
+          <w:rFonts w:ascii="Andale Mono" w:hAnsi="Andale Mono" w:cs="Andale Mono" w:eastAsia="Andale Mono"/>
+          <w:sz w:val="24"/>
+        </w:rPr>
+      </w:r>
+    </w:p>
+    <w:p>
+      <w:pPr>
+        <w:ind w:firstLine="0"/>
+        <w:jc w:val="left"/>
+        <w:spacing w:line="240" w:lineRule="auto"/>
+        <w:shd w:val="nil" w:color="000000"/>
+        <w:rPr>
+          <w:rFonts w:ascii="Andale Mono" w:hAnsi="Andale Mono" w:cs="Andale Mono" w:eastAsia="Andale Mono"/>
+          <w:sz w:val="24"/>
+        </w:rPr>
+      </w:pPr>
+      <w:r>
+        <w:rPr>
+          <w:rFonts w:ascii="Andale Mono" w:hAnsi="Andale Mono" w:cs="Andale Mono" w:eastAsia="Andale Mono"/>
+          <w:b w:val="0"/>
+          <w:sz w:val="24"/>
+          <w:highlight w:val="none"/>
+        </w:rPr>
+        <w:t xml:space="preserve">TLB and cache info:</w:t>
+      </w:r>
+      <w:r>
+        <w:rPr>
+          <w:rFonts w:ascii="Andale Mono" w:hAnsi="Andale Mono" w:cs="Andale Mono" w:eastAsia="Andale Mono"/>
+          <w:sz w:val="24"/>
+        </w:rPr>
+      </w:r>
+    </w:p>
+    <w:p>
+      <w:pPr>
+        <w:ind w:firstLine="0"/>
+        <w:jc w:val="left"/>
+        <w:spacing w:line="240" w:lineRule="auto"/>
+        <w:shd w:val="nil" w:color="000000"/>
+        <w:rPr>
+          <w:rFonts w:ascii="Andale Mono" w:hAnsi="Andale Mono" w:cs="Andale Mono" w:eastAsia="Andale Mono"/>
+          <w:sz w:val="24"/>
+        </w:rPr>
+      </w:pPr>
+      <w:r>
+        <w:rPr>
+          <w:rFonts w:ascii="Andale Mono" w:hAnsi="Andale Mono" w:cs="Andale Mono" w:eastAsia="Andale Mono"/>
+          <w:b w:val="0"/>
+          <w:sz w:val="24"/>
+          <w:highlight w:val="none"/>
+        </w:rPr>
+        <w:t xml:space="preserve">b1: unknown TLB/cache descriptor</w:t>
+      </w:r>
+      <w:r>
+        <w:rPr>
+          <w:rFonts w:ascii="Andale Mono" w:hAnsi="Andale Mono" w:cs="Andale Mono" w:eastAsia="Andale Mono"/>
+          <w:sz w:val="24"/>
+        </w:rPr>
+      </w:r>
+    </w:p>
+    <w:p>
+      <w:pPr>
+        <w:ind w:firstLine="0"/>
+        <w:jc w:val="left"/>
+        <w:spacing w:line="240" w:lineRule="auto"/>
+        <w:shd w:val="nil" w:color="000000"/>
+        <w:rPr>
+          <w:rFonts w:ascii="Andale Mono" w:hAnsi="Andale Mono" w:cs="Andale Mono" w:eastAsia="Andale Mono"/>
+          <w:sz w:val="24"/>
+        </w:rPr>
+      </w:pPr>
+      <w:r>
+        <w:rPr>
+          <w:rFonts w:ascii="Andale Mono" w:hAnsi="Andale Mono" w:cs="Andale Mono" w:eastAsia="Andale Mono"/>
+          <w:b w:val="0"/>
+          <w:sz w:val="24"/>
+          <w:highlight w:val="none"/>
+        </w:rPr>
+        <w:t xml:space="preserve">b0: дескриптор TLB-команд, 4K страницы, асс. 4-направ., 128 элементов</w:t>
+      </w:r>
+      <w:r>
+        <w:rPr>
+          <w:rFonts w:ascii="Andale Mono" w:hAnsi="Andale Mono" w:cs="Andale Mono" w:eastAsia="Andale Mono"/>
+          <w:sz w:val="24"/>
+        </w:rPr>
+      </w:r>
+    </w:p>
+    <w:p>
+      <w:pPr>
+        <w:ind w:firstLine="0"/>
+        <w:jc w:val="left"/>
+        <w:spacing w:line="240" w:lineRule="auto"/>
+        <w:shd w:val="nil" w:color="000000"/>
+        <w:rPr>
+          <w:rFonts w:ascii="Andale Mono" w:hAnsi="Andale Mono" w:cs="Andale Mono" w:eastAsia="Andale Mono"/>
+          <w:sz w:val="24"/>
+        </w:rPr>
+      </w:pPr>
+      <w:r>
+        <w:rPr>
+          <w:rFonts w:ascii="Andale Mono" w:hAnsi="Andale Mono" w:cs="Andale Mono" w:eastAsia="Andale Mono"/>
+          <w:b w:val="0"/>
+          <w:sz w:val="24"/>
+          <w:highlight w:val="none"/>
+        </w:rPr>
+        <w:t xml:space="preserve">05: unknown TLB/cache descriptor</w:t>
+      </w:r>
+      <w:r>
+        <w:rPr>
+          <w:rFonts w:ascii="Andale Mono" w:hAnsi="Andale Mono" w:cs="Andale Mono" w:eastAsia="Andale Mono"/>
+          <w:sz w:val="24"/>
+        </w:rPr>
+      </w:r>
+    </w:p>
+    <w:p>
+      <w:pPr>
+        <w:ind w:firstLine="0"/>
+        <w:jc w:val="left"/>
+        <w:spacing w:line="240" w:lineRule="auto"/>
+        <w:shd w:val="nil" w:color="000000"/>
+        <w:rPr>
+          <w:rFonts w:ascii="Andale Mono" w:hAnsi="Andale Mono" w:cs="Andale Mono" w:eastAsia="Andale Mono"/>
+          <w:sz w:val="24"/>
+        </w:rPr>
+      </w:pPr>
+      <w:r>
+        <w:rPr>
+          <w:rFonts w:ascii="Andale Mono" w:hAnsi="Andale Mono" w:cs="Andale Mono" w:eastAsia="Andale Mono"/>
+          <w:b w:val="0"/>
+          <w:sz w:val="24"/>
+          <w:highlight w:val="none"/>
+        </w:rPr>
+        <w:t xml:space="preserve">f0: unknown TLB/cache descriptor</w:t>
+      </w:r>
+      <w:r>
+        <w:rPr>
+          <w:rFonts w:ascii="Andale Mono" w:hAnsi="Andale Mono" w:cs="Andale Mono" w:eastAsia="Andale Mono"/>
+          <w:sz w:val="24"/>
+        </w:rPr>
+      </w:r>
+    </w:p>
+    <w:p>
+      <w:pPr>
+        <w:ind w:firstLine="0"/>
+        <w:jc w:val="left"/>
+        <w:spacing w:line="240" w:lineRule="auto"/>
+        <w:shd w:val="nil" w:color="000000"/>
+        <w:rPr>
+          <w:rFonts w:ascii="Andale Mono" w:hAnsi="Andale Mono" w:cs="Andale Mono" w:eastAsia="Andale Mono"/>
+          <w:sz w:val="24"/>
+        </w:rPr>
+      </w:pPr>
+      <w:r>
+        <w:rPr>
+          <w:rFonts w:ascii="Andale Mono" w:hAnsi="Andale Mono" w:cs="Andale Mono" w:eastAsia="Andale Mono"/>
+          <w:b w:val="0"/>
+          <w:sz w:val="24"/>
+          <w:highlight w:val="none"/>
+        </w:rPr>
+        <w:t xml:space="preserve">57: unknown TLB/cache descriptor</w:t>
+      </w:r>
+      <w:r>
+        <w:rPr>
+          <w:rFonts w:ascii="Andale Mono" w:hAnsi="Andale Mono" w:cs="Andale Mono" w:eastAsia="Andale Mono"/>
+          <w:sz w:val="24"/>
+        </w:rPr>
+      </w:r>
+    </w:p>
+    <w:p>
+      <w:pPr>
+        <w:ind w:firstLine="0"/>
+        <w:jc w:val="left"/>
+        <w:spacing w:line="240" w:lineRule="auto"/>
+        <w:shd w:val="nil" w:color="000000"/>
+        <w:rPr>
+          <w:rFonts w:ascii="Andale Mono" w:hAnsi="Andale Mono" w:cs="Andale Mono" w:eastAsia="Andale Mono"/>
+          <w:sz w:val="24"/>
+        </w:rPr>
+      </w:pPr>
+      <w:r>
+        <w:rPr>
+          <w:rFonts w:ascii="Andale Mono" w:hAnsi="Andale Mono" w:cs="Andale Mono" w:eastAsia="Andale Mono"/>
+          <w:b w:val="0"/>
+          <w:sz w:val="24"/>
+          <w:highlight w:val="none"/>
+        </w:rPr>
+        <w:t xml:space="preserve">56: unknown TLB/cache descriptor</w:t>
+      </w:r>
+      <w:r>
+        <w:rPr>
+          <w:rFonts w:ascii="Andale Mono" w:hAnsi="Andale Mono" w:cs="Andale Mono" w:eastAsia="Andale Mono"/>
+          <w:sz w:val="24"/>
+        </w:rPr>
+      </w:r>
+    </w:p>
+    <w:p>
+      <w:pPr>
+        <w:ind w:firstLine="0"/>
+        <w:jc w:val="left"/>
+        <w:spacing w:line="240" w:lineRule="auto"/>
+        <w:shd w:val="nil" w:color="000000"/>
+        <w:rPr>
+          <w:rFonts w:ascii="Andale Mono" w:hAnsi="Andale Mono" w:cs="Andale Mono" w:eastAsia="Andale Mono"/>
+          <w:sz w:val="24"/>
+        </w:rPr>
+      </w:pPr>
+      <w:r>
+        <w:rPr>
+          <w:rFonts w:ascii="Andale Mono" w:hAnsi="Andale Mono" w:cs="Andale Mono" w:eastAsia="Andale Mono"/>
+          <w:b w:val="0"/>
+          <w:sz w:val="24"/>
+          <w:highlight w:val="none"/>
+        </w:rPr>
+        <w:t xml:space="preserve">78: unknown TLB/cache descriptor</w:t>
+      </w:r>
+      <w:r>
+        <w:rPr>
+          <w:rFonts w:ascii="Andale Mono" w:hAnsi="Andale Mono" w:cs="Andale Mono" w:eastAsia="Andale Mono"/>
+          <w:sz w:val="24"/>
+        </w:rPr>
+      </w:r>
+    </w:p>
+    <w:p>
+      <w:pPr>
+        <w:ind w:firstLine="0"/>
+        <w:jc w:val="left"/>
+        <w:spacing w:line="240" w:lineRule="auto"/>
+        <w:shd w:val="nil" w:color="000000"/>
+        <w:rPr>
+          <w:rFonts w:ascii="Andale Mono" w:hAnsi="Andale Mono" w:cs="Andale Mono" w:eastAsia="Andale Mono"/>
+          <w:sz w:val="24"/>
+        </w:rPr>
+      </w:pPr>
+      <w:r>
+        <w:rPr>
+          <w:rFonts w:ascii="Andale Mono" w:hAnsi="Andale Mono" w:cs="Andale Mono" w:eastAsia="Andale Mono"/>
+          <w:b w:val="0"/>
+          <w:sz w:val="24"/>
+          <w:highlight w:val="none"/>
+        </w:rPr>
+        <w:t xml:space="preserve">30: L1 кэш-команд, 32 KB, асс. 8-направ., длина строки 64 байта</w:t>
+      </w:r>
+      <w:r>
+        <w:rPr>
+          <w:rFonts w:ascii="Andale Mono" w:hAnsi="Andale Mono" w:cs="Andale Mono" w:eastAsia="Andale Mono"/>
+          <w:sz w:val="24"/>
+        </w:rPr>
+      </w:r>
+    </w:p>
+    <w:p>
+      <w:pPr>
+        <w:ind w:firstLine="0"/>
+        <w:jc w:val="left"/>
+        <w:spacing w:line="240" w:lineRule="auto"/>
+        <w:shd w:val="nil" w:color="000000"/>
+        <w:rPr>
+          <w:rFonts w:ascii="Andale Mono" w:hAnsi="Andale Mono" w:cs="Andale Mono" w:eastAsia="Andale Mono"/>
+          <w:sz w:val="24"/>
+        </w:rPr>
+      </w:pPr>
+      <w:r>
+        <w:rPr>
+          <w:rFonts w:ascii="Andale Mono" w:hAnsi="Andale Mono" w:cs="Andale Mono" w:eastAsia="Andale Mono"/>
+          <w:b w:val="0"/>
+          <w:sz w:val="24"/>
+          <w:highlight w:val="none"/>
+        </w:rPr>
+        <w:t xml:space="preserve">b4: unknown TLB/cache descriptor</w:t>
+      </w:r>
+      <w:r>
+        <w:rPr>
+          <w:rFonts w:ascii="Andale Mono" w:hAnsi="Andale Mono" w:cs="Andale Mono" w:eastAsia="Andale Mono"/>
+          <w:sz w:val="24"/>
+        </w:rPr>
+      </w:r>
+    </w:p>
+    <w:p>
+      <w:pPr>
+        <w:ind w:firstLine="0"/>
+        <w:jc w:val="left"/>
+        <w:spacing w:line="240" w:lineRule="auto"/>
+        <w:shd w:val="nil" w:color="000000"/>
+        <w:rPr>
+          <w:rFonts w:ascii="Andale Mono" w:hAnsi="Andale Mono" w:cs="Andale Mono" w:eastAsia="Andale Mono"/>
+          <w:sz w:val="24"/>
+        </w:rPr>
+      </w:pPr>
+      <w:r>
+        <w:rPr>
+          <w:rFonts w:ascii="Andale Mono" w:hAnsi="Andale Mono" w:cs="Andale Mono" w:eastAsia="Andale Mono"/>
+          <w:b w:val="0"/>
+          <w:sz w:val="24"/>
+          <w:highlight w:val="none"/>
+        </w:rPr>
+        <w:t xml:space="preserve">2c: L1 кэш-данных, 32 KB, асс. 8-направ., длина строки 64 байта</w:t>
+      </w:r>
+      <w:r>
+        <w:rPr>
+          <w:rFonts w:ascii="Andale Mono" w:hAnsi="Andale Mono" w:cs="Andale Mono" w:eastAsia="Andale Mono"/>
+          <w:sz w:val="24"/>
+        </w:rPr>
+      </w:r>
+    </w:p>
+    <w:p>
+      <w:pPr>
+        <w:ind w:firstLine="0"/>
+        <w:jc w:val="left"/>
+        <w:spacing w:line="240" w:lineRule="auto"/>
+        <w:shd w:val="nil" w:color="000000"/>
+        <w:rPr>
+          <w:rFonts w:ascii="Andale Mono" w:hAnsi="Andale Mono" w:cs="Andale Mono" w:eastAsia="Andale Mono"/>
+          <w:sz w:val="24"/>
+        </w:rPr>
+      </w:pPr>
+      <w:r>
+        <w:rPr>
+          <w:rFonts w:ascii="Andale Mono" w:hAnsi="Andale Mono" w:cs="Andale Mono" w:eastAsia="Andale Mono"/>
+          <w:b w:val="0"/>
+          <w:sz w:val="24"/>
+          <w:highlight w:val="none"/>
+        </w:rPr>
+        <w:t xml:space="preserve">Processor serial: 0001-067A-BFEB-FBFF-0400-E3BD</w:t>
+      </w:r>
+      <w:r>
+        <w:rPr>
+          <w:rFonts w:ascii="Andale Mono" w:hAnsi="Andale Mono" w:cs="Andale Mono" w:eastAsia="Andale Mono"/>
+          <w:b w:val="0"/>
+          <w:sz w:val="24"/>
+          <w:highlight w:val="none"/>
+        </w:rPr>
+      </w:r>
+      <w:r>
+        <w:rPr>
+          <w:rFonts w:ascii="Andale Mono" w:hAnsi="Andale Mono" w:cs="Andale Mono" w:eastAsia="Andale Mono"/>
+          <w:b w:val="0"/>
+          <w:sz w:val="24"/>
           <w:highlight w:val="none"/>
         </w:rPr>
       </w:r>

</xml_diff>